<commit_message>
Updated Docs and added Back-Button
</commit_message>
<xml_diff>
--- a/Project-management/0. Documentation/Dokumentation.docx
+++ b/Project-management/0. Documentation/Dokumentation.docx
@@ -560,7 +560,6 @@
                                   <w:spacing w:after="0" w:line="240" w:lineRule="auto"/>
                                   <w:rPr>
                                     <w:rFonts w:ascii="Frutiger-LightCn" w:hAnsi="Frutiger-LightCn" w:cs="Frutiger-LightCn"/>
-                                    <w:lang w:val="en-GB"/>
                                   </w:rPr>
                                 </w:pPr>
                                 <w:r>
@@ -572,7 +571,6 @@
                                 <w:r>
                                   <w:rPr>
                                     <w:rFonts w:ascii="Frutiger-LightCn" w:hAnsi="Frutiger-LightCn" w:cs="Frutiger-LightCn"/>
-                                    <w:lang w:val="en-GB"/>
                                   </w:rPr>
                                   <w:instrText xml:space="preserve"> DOCPROPERTY  "Autor 1"  \* MERGEFORMAT </w:instrText>
                                 </w:r>
@@ -585,7 +583,6 @@
                                 <w:r>
                                   <w:rPr>
                                     <w:rFonts w:ascii="Frutiger-LightCn" w:hAnsi="Frutiger-LightCn" w:cs="Frutiger-LightCn"/>
-                                    <w:lang w:val="en-GB"/>
                                   </w:rPr>
                                   <w:t>Fabian Lampert</w:t>
                                 </w:r>
@@ -598,14 +595,12 @@
                                 <w:r>
                                   <w:rPr>
                                     <w:rFonts w:ascii="Frutiger-LightCn" w:hAnsi="Frutiger-LightCn" w:cs="Frutiger-LightCn"/>
-                                    <w:lang w:val="en-GB"/>
                                   </w:rPr>
                                   <w:tab/>
                                 </w:r>
                                 <w:r>
                                   <w:rPr>
                                     <w:rFonts w:ascii="Frutiger-LightCn" w:hAnsi="Frutiger-LightCn" w:cs="Frutiger-LightCn"/>
-                                    <w:lang w:val="en-GB"/>
                                   </w:rPr>
                                   <w:tab/>
                                   <w:t>4bWI</w:t>
@@ -619,7 +614,6 @@
                                   <w:spacing w:after="0" w:line="240" w:lineRule="auto"/>
                                   <w:rPr>
                                     <w:rFonts w:ascii="Frutiger-LightCn" w:hAnsi="Frutiger-LightCn" w:cs="Frutiger-LightCn"/>
-                                    <w:lang w:val="en-GB"/>
                                   </w:rPr>
                                 </w:pPr>
                                 <w:r>
@@ -631,7 +625,6 @@
                                 <w:r>
                                   <w:rPr>
                                     <w:rFonts w:ascii="Frutiger-LightCn" w:hAnsi="Frutiger-LightCn" w:cs="Frutiger-LightCn"/>
-                                    <w:lang w:val="en-GB"/>
                                   </w:rPr>
                                   <w:instrText xml:space="preserve"> DOCPROPERTY  "Autor 2"  \* MERGEFORMAT </w:instrText>
                                 </w:r>
@@ -644,19 +637,9 @@
                                 <w:r>
                                   <w:rPr>
                                     <w:rFonts w:ascii="Frutiger-LightCn" w:hAnsi="Frutiger-LightCn" w:cs="Frutiger-LightCn"/>
-                                    <w:lang w:val="en-GB"/>
                                   </w:rPr>
-                                  <w:t xml:space="preserve">Christian </w:t>
+                                  <w:t>Christian Schallner</w:t>
                                 </w:r>
-                                <w:proofErr w:type="spellStart"/>
-                                <w:r>
-                                  <w:rPr>
-                                    <w:rFonts w:ascii="Frutiger-LightCn" w:hAnsi="Frutiger-LightCn" w:cs="Frutiger-LightCn"/>
-                                    <w:lang w:val="en-GB"/>
-                                  </w:rPr>
-                                  <w:t>Schallner</w:t>
-                                </w:r>
-                                <w:proofErr w:type="spellEnd"/>
                                 <w:r>
                                   <w:rPr>
                                     <w:rFonts w:ascii="Frutiger-LightCn" w:hAnsi="Frutiger-LightCn" w:cs="Frutiger-LightCn"/>
@@ -666,14 +649,12 @@
                                 <w:r>
                                   <w:rPr>
                                     <w:rFonts w:ascii="Frutiger-LightCn" w:hAnsi="Frutiger-LightCn" w:cs="Frutiger-LightCn"/>
-                                    <w:lang w:val="en-GB"/>
                                   </w:rPr>
                                   <w:tab/>
                                 </w:r>
                                 <w:r>
                                   <w:rPr>
                                     <w:rFonts w:ascii="Frutiger-LightCn" w:hAnsi="Frutiger-LightCn" w:cs="Frutiger-LightCn"/>
-                                    <w:lang w:val="en-GB"/>
                                   </w:rPr>
                                   <w:tab/>
                                   <w:t>4bWI</w:t>
@@ -711,16 +692,8 @@
                                   <w:rPr>
                                     <w:rFonts w:ascii="Frutiger-LightCn" w:hAnsi="Frutiger-LightCn" w:cs="Frutiger-LightCn"/>
                                   </w:rPr>
-                                  <w:t xml:space="preserve">Linus </w:t>
+                                  <w:t>Linus Wörndle</w:t>
                                 </w:r>
-                                <w:proofErr w:type="spellStart"/>
-                                <w:r>
-                                  <w:rPr>
-                                    <w:rFonts w:ascii="Frutiger-LightCn" w:hAnsi="Frutiger-LightCn" w:cs="Frutiger-LightCn"/>
-                                  </w:rPr>
-                                  <w:t>Wörndle</w:t>
-                                </w:r>
-                                <w:proofErr w:type="spellEnd"/>
                                 <w:r>
                                   <w:rPr>
                                     <w:rFonts w:ascii="Frutiger-LightCn" w:hAnsi="Frutiger-LightCn" w:cs="Frutiger-LightCn"/>
@@ -867,7 +840,6 @@
                             <w:spacing w:after="0" w:line="240" w:lineRule="auto"/>
                             <w:rPr>
                               <w:rFonts w:ascii="Frutiger-LightCn" w:hAnsi="Frutiger-LightCn" w:cs="Frutiger-LightCn"/>
-                              <w:lang w:val="en-GB"/>
                             </w:rPr>
                           </w:pPr>
                           <w:r>
@@ -879,7 +851,6 @@
                           <w:r>
                             <w:rPr>
                               <w:rFonts w:ascii="Frutiger-LightCn" w:hAnsi="Frutiger-LightCn" w:cs="Frutiger-LightCn"/>
-                              <w:lang w:val="en-GB"/>
                             </w:rPr>
                             <w:instrText xml:space="preserve"> DOCPROPERTY  "Autor 1"  \* MERGEFORMAT </w:instrText>
                           </w:r>
@@ -892,7 +863,6 @@
                           <w:r>
                             <w:rPr>
                               <w:rFonts w:ascii="Frutiger-LightCn" w:hAnsi="Frutiger-LightCn" w:cs="Frutiger-LightCn"/>
-                              <w:lang w:val="en-GB"/>
                             </w:rPr>
                             <w:t>Fabian Lampert</w:t>
                           </w:r>
@@ -905,14 +875,12 @@
                           <w:r>
                             <w:rPr>
                               <w:rFonts w:ascii="Frutiger-LightCn" w:hAnsi="Frutiger-LightCn" w:cs="Frutiger-LightCn"/>
-                              <w:lang w:val="en-GB"/>
                             </w:rPr>
                             <w:tab/>
                           </w:r>
                           <w:r>
                             <w:rPr>
                               <w:rFonts w:ascii="Frutiger-LightCn" w:hAnsi="Frutiger-LightCn" w:cs="Frutiger-LightCn"/>
-                              <w:lang w:val="en-GB"/>
                             </w:rPr>
                             <w:tab/>
                             <w:t>4bWI</w:t>
@@ -926,7 +894,6 @@
                             <w:spacing w:after="0" w:line="240" w:lineRule="auto"/>
                             <w:rPr>
                               <w:rFonts w:ascii="Frutiger-LightCn" w:hAnsi="Frutiger-LightCn" w:cs="Frutiger-LightCn"/>
-                              <w:lang w:val="en-GB"/>
                             </w:rPr>
                           </w:pPr>
                           <w:r>
@@ -938,7 +905,6 @@
                           <w:r>
                             <w:rPr>
                               <w:rFonts w:ascii="Frutiger-LightCn" w:hAnsi="Frutiger-LightCn" w:cs="Frutiger-LightCn"/>
-                              <w:lang w:val="en-GB"/>
                             </w:rPr>
                             <w:instrText xml:space="preserve"> DOCPROPERTY  "Autor 2"  \* MERGEFORMAT </w:instrText>
                           </w:r>
@@ -951,19 +917,9 @@
                           <w:r>
                             <w:rPr>
                               <w:rFonts w:ascii="Frutiger-LightCn" w:hAnsi="Frutiger-LightCn" w:cs="Frutiger-LightCn"/>
-                              <w:lang w:val="en-GB"/>
                             </w:rPr>
-                            <w:t xml:space="preserve">Christian </w:t>
+                            <w:t>Christian Schallner</w:t>
                           </w:r>
-                          <w:proofErr w:type="spellStart"/>
-                          <w:r>
-                            <w:rPr>
-                              <w:rFonts w:ascii="Frutiger-LightCn" w:hAnsi="Frutiger-LightCn" w:cs="Frutiger-LightCn"/>
-                              <w:lang w:val="en-GB"/>
-                            </w:rPr>
-                            <w:t>Schallner</w:t>
-                          </w:r>
-                          <w:proofErr w:type="spellEnd"/>
                           <w:r>
                             <w:rPr>
                               <w:rFonts w:ascii="Frutiger-LightCn" w:hAnsi="Frutiger-LightCn" w:cs="Frutiger-LightCn"/>
@@ -973,14 +929,12 @@
                           <w:r>
                             <w:rPr>
                               <w:rFonts w:ascii="Frutiger-LightCn" w:hAnsi="Frutiger-LightCn" w:cs="Frutiger-LightCn"/>
-                              <w:lang w:val="en-GB"/>
                             </w:rPr>
                             <w:tab/>
                           </w:r>
                           <w:r>
                             <w:rPr>
                               <w:rFonts w:ascii="Frutiger-LightCn" w:hAnsi="Frutiger-LightCn" w:cs="Frutiger-LightCn"/>
-                              <w:lang w:val="en-GB"/>
                             </w:rPr>
                             <w:tab/>
                             <w:t>4bWI</w:t>
@@ -1018,16 +972,8 @@
                             <w:rPr>
                               <w:rFonts w:ascii="Frutiger-LightCn" w:hAnsi="Frutiger-LightCn" w:cs="Frutiger-LightCn"/>
                             </w:rPr>
-                            <w:t xml:space="preserve">Linus </w:t>
+                            <w:t>Linus Wörndle</w:t>
                           </w:r>
-                          <w:proofErr w:type="spellStart"/>
-                          <w:r>
-                            <w:rPr>
-                              <w:rFonts w:ascii="Frutiger-LightCn" w:hAnsi="Frutiger-LightCn" w:cs="Frutiger-LightCn"/>
-                            </w:rPr>
-                            <w:t>Wörndle</w:t>
-                          </w:r>
-                          <w:proofErr w:type="spellEnd"/>
                           <w:r>
                             <w:rPr>
                               <w:rFonts w:ascii="Frutiger-LightCn" w:hAnsi="Frutiger-LightCn" w:cs="Frutiger-LightCn"/>
@@ -1251,7 +1197,7 @@
           <w:r>
             <w:fldChar w:fldCharType="separate"/>
           </w:r>
-          <w:hyperlink w:anchor="_Toc190759583" w:history="1">
+          <w:hyperlink w:anchor="_Toc190761903" w:history="1">
             <w:r>
               <w:rPr>
                 <w:rStyle w:val="Hyperlink"/>
@@ -1278,147 +1224,7 @@
                 <w:noProof/>
                 <w:webHidden/>
               </w:rPr>
-              <w:instrText xml:space="preserve"> PAGEREF _Toc190759583 \h </w:instrText>
-            </w:r>
-            <w:r>
-              <w:rPr>
-                <w:noProof/>
-                <w:webHidden/>
-              </w:rPr>
-            </w:r>
-            <w:r>
-              <w:rPr>
-                <w:noProof/>
-                <w:webHidden/>
-              </w:rPr>
-              <w:fldChar w:fldCharType="separate"/>
-            </w:r>
-            <w:r>
-              <w:rPr>
-                <w:noProof/>
-                <w:webHidden/>
-              </w:rPr>
-              <w:t>1</w:t>
-            </w:r>
-            <w:r>
-              <w:rPr>
-                <w:noProof/>
-                <w:webHidden/>
-              </w:rPr>
-              <w:fldChar w:fldCharType="end"/>
-            </w:r>
-          </w:hyperlink>
-        </w:p>
-        <w:p>
-          <w:pPr>
-            <w:pStyle w:val="Verzeichnis1"/>
-            <w:tabs>
-              <w:tab w:val="right" w:leader="dot" w:pos="9062"/>
-            </w:tabs>
-            <w:rPr>
-              <w:rFonts w:eastAsiaTheme="minorEastAsia"/>
-              <w:noProof/>
-              <w:lang w:eastAsia="de-AT"/>
-            </w:rPr>
-          </w:pPr>
-          <w:hyperlink w:anchor="_Toc190759584" w:history="1">
-            <w:r>
-              <w:rPr>
-                <w:rStyle w:val="Hyperlink"/>
-                <w:noProof/>
-              </w:rPr>
-              <w:t>Abstract</w:t>
-            </w:r>
-            <w:r>
-              <w:rPr>
-                <w:noProof/>
-                <w:webHidden/>
-              </w:rPr>
-              <w:tab/>
-            </w:r>
-            <w:r>
-              <w:rPr>
-                <w:noProof/>
-                <w:webHidden/>
-              </w:rPr>
-              <w:fldChar w:fldCharType="begin"/>
-            </w:r>
-            <w:r>
-              <w:rPr>
-                <w:noProof/>
-                <w:webHidden/>
-              </w:rPr>
-              <w:instrText xml:space="preserve"> PAGEREF _Toc190759584 \h </w:instrText>
-            </w:r>
-            <w:r>
-              <w:rPr>
-                <w:noProof/>
-                <w:webHidden/>
-              </w:rPr>
-            </w:r>
-            <w:r>
-              <w:rPr>
-                <w:noProof/>
-                <w:webHidden/>
-              </w:rPr>
-              <w:fldChar w:fldCharType="separate"/>
-            </w:r>
-            <w:r>
-              <w:rPr>
-                <w:noProof/>
-                <w:webHidden/>
-              </w:rPr>
-              <w:t>1</w:t>
-            </w:r>
-            <w:r>
-              <w:rPr>
-                <w:noProof/>
-                <w:webHidden/>
-              </w:rPr>
-              <w:fldChar w:fldCharType="end"/>
-            </w:r>
-          </w:hyperlink>
-        </w:p>
-        <w:p>
-          <w:pPr>
-            <w:pStyle w:val="Verzeichnis1"/>
-            <w:tabs>
-              <w:tab w:val="right" w:leader="dot" w:pos="9062"/>
-            </w:tabs>
-            <w:rPr>
-              <w:rFonts w:eastAsiaTheme="minorEastAsia"/>
-              <w:noProof/>
-              <w:lang w:eastAsia="de-AT"/>
-            </w:rPr>
-          </w:pPr>
-          <w:hyperlink w:anchor="_Toc190759585" w:history="1">
-            <w:r>
-              <w:rPr>
-                <w:rStyle w:val="Hyperlink"/>
-                <w:noProof/>
-              </w:rPr>
-              <w:t>Projektteam</w:t>
-            </w:r>
-            <w:r>
-              <w:rPr>
-                <w:noProof/>
-                <w:webHidden/>
-              </w:rPr>
-              <w:tab/>
-            </w:r>
-            <w:r>
-              <w:rPr>
-                <w:noProof/>
-                <w:webHidden/>
-              </w:rPr>
-              <w:fldChar w:fldCharType="begin"/>
-            </w:r>
-            <w:r>
-              <w:rPr>
-                <w:noProof/>
-                <w:webHidden/>
-              </w:rPr>
-              <w:instrText xml:space="preserve"> PAGEREF _Toc190759585 \h </w:instrText>
+              <w:instrText xml:space="preserve"> PAGEREF _Toc190761903 \h </w:instrText>
             </w:r>
             <w:r>
               <w:rPr>
@@ -1461,7 +1267,147 @@
               <w:lang w:eastAsia="de-AT"/>
             </w:rPr>
           </w:pPr>
-          <w:hyperlink w:anchor="_Toc190759586" w:history="1">
+          <w:hyperlink w:anchor="_Toc190761904" w:history="1">
+            <w:r>
+              <w:rPr>
+                <w:rStyle w:val="Hyperlink"/>
+                <w:noProof/>
+              </w:rPr>
+              <w:t>Abstract</w:t>
+            </w:r>
+            <w:r>
+              <w:rPr>
+                <w:noProof/>
+                <w:webHidden/>
+              </w:rPr>
+              <w:tab/>
+            </w:r>
+            <w:r>
+              <w:rPr>
+                <w:noProof/>
+                <w:webHidden/>
+              </w:rPr>
+              <w:fldChar w:fldCharType="begin"/>
+            </w:r>
+            <w:r>
+              <w:rPr>
+                <w:noProof/>
+                <w:webHidden/>
+              </w:rPr>
+              <w:instrText xml:space="preserve"> PAGEREF _Toc190761904 \h </w:instrText>
+            </w:r>
+            <w:r>
+              <w:rPr>
+                <w:noProof/>
+                <w:webHidden/>
+              </w:rPr>
+            </w:r>
+            <w:r>
+              <w:rPr>
+                <w:noProof/>
+                <w:webHidden/>
+              </w:rPr>
+              <w:fldChar w:fldCharType="separate"/>
+            </w:r>
+            <w:r>
+              <w:rPr>
+                <w:noProof/>
+                <w:webHidden/>
+              </w:rPr>
+              <w:t>2</w:t>
+            </w:r>
+            <w:r>
+              <w:rPr>
+                <w:noProof/>
+                <w:webHidden/>
+              </w:rPr>
+              <w:fldChar w:fldCharType="end"/>
+            </w:r>
+          </w:hyperlink>
+        </w:p>
+        <w:p>
+          <w:pPr>
+            <w:pStyle w:val="Verzeichnis1"/>
+            <w:tabs>
+              <w:tab w:val="right" w:leader="dot" w:pos="9062"/>
+            </w:tabs>
+            <w:rPr>
+              <w:rFonts w:eastAsiaTheme="minorEastAsia"/>
+              <w:noProof/>
+              <w:lang w:eastAsia="de-AT"/>
+            </w:rPr>
+          </w:pPr>
+          <w:hyperlink w:anchor="_Toc190761905" w:history="1">
+            <w:r>
+              <w:rPr>
+                <w:rStyle w:val="Hyperlink"/>
+                <w:noProof/>
+              </w:rPr>
+              <w:t>Projektteam</w:t>
+            </w:r>
+            <w:r>
+              <w:rPr>
+                <w:noProof/>
+                <w:webHidden/>
+              </w:rPr>
+              <w:tab/>
+            </w:r>
+            <w:r>
+              <w:rPr>
+                <w:noProof/>
+                <w:webHidden/>
+              </w:rPr>
+              <w:fldChar w:fldCharType="begin"/>
+            </w:r>
+            <w:r>
+              <w:rPr>
+                <w:noProof/>
+                <w:webHidden/>
+              </w:rPr>
+              <w:instrText xml:space="preserve"> PAGEREF _Toc190761905 \h </w:instrText>
+            </w:r>
+            <w:r>
+              <w:rPr>
+                <w:noProof/>
+                <w:webHidden/>
+              </w:rPr>
+            </w:r>
+            <w:r>
+              <w:rPr>
+                <w:noProof/>
+                <w:webHidden/>
+              </w:rPr>
+              <w:fldChar w:fldCharType="separate"/>
+            </w:r>
+            <w:r>
+              <w:rPr>
+                <w:noProof/>
+                <w:webHidden/>
+              </w:rPr>
+              <w:t>3</w:t>
+            </w:r>
+            <w:r>
+              <w:rPr>
+                <w:noProof/>
+                <w:webHidden/>
+              </w:rPr>
+              <w:fldChar w:fldCharType="end"/>
+            </w:r>
+          </w:hyperlink>
+        </w:p>
+        <w:p>
+          <w:pPr>
+            <w:pStyle w:val="Verzeichnis1"/>
+            <w:tabs>
+              <w:tab w:val="right" w:leader="dot" w:pos="9062"/>
+            </w:tabs>
+            <w:rPr>
+              <w:rFonts w:eastAsiaTheme="minorEastAsia"/>
+              <w:noProof/>
+              <w:lang w:eastAsia="de-AT"/>
+            </w:rPr>
+          </w:pPr>
+          <w:hyperlink w:anchor="_Toc190761906" w:history="1">
             <w:r>
               <w:rPr>
                 <w:rStyle w:val="Hyperlink"/>
@@ -1488,7 +1434,7 @@
                 <w:noProof/>
                 <w:webHidden/>
               </w:rPr>
-              <w:instrText xml:space="preserve"> PAGEREF _Toc190759586 \h </w:instrText>
+              <w:instrText xml:space="preserve"> PAGEREF _Toc190761906 \h </w:instrText>
             </w:r>
             <w:r>
               <w:rPr>
@@ -1531,7 +1477,7 @@
               <w:lang w:eastAsia="de-AT"/>
             </w:rPr>
           </w:pPr>
-          <w:hyperlink w:anchor="_Toc190759587" w:history="1">
+          <w:hyperlink w:anchor="_Toc190761907" w:history="1">
             <w:r>
               <w:rPr>
                 <w:rStyle w:val="Hyperlink"/>
@@ -1558,7 +1504,7 @@
                 <w:noProof/>
                 <w:webHidden/>
               </w:rPr>
-              <w:instrText xml:space="preserve"> PAGEREF _Toc190759587 \h </w:instrText>
+              <w:instrText xml:space="preserve"> PAGEREF _Toc190761907 \h </w:instrText>
             </w:r>
             <w:r>
               <w:rPr>
@@ -1601,7 +1547,7 @@
               <w:lang w:eastAsia="de-AT"/>
             </w:rPr>
           </w:pPr>
-          <w:hyperlink w:anchor="_Toc190759588" w:history="1">
+          <w:hyperlink w:anchor="_Toc190761908" w:history="1">
             <w:r>
               <w:rPr>
                 <w:rStyle w:val="Hyperlink"/>
@@ -1628,7 +1574,7 @@
                 <w:noProof/>
                 <w:webHidden/>
               </w:rPr>
-              <w:instrText xml:space="preserve"> PAGEREF _Toc190759588 \h </w:instrText>
+              <w:instrText xml:space="preserve"> PAGEREF _Toc190761908 \h </w:instrText>
             </w:r>
             <w:r>
               <w:rPr>
@@ -1671,7 +1617,7 @@
               <w:lang w:eastAsia="de-AT"/>
             </w:rPr>
           </w:pPr>
-          <w:hyperlink w:anchor="_Toc190759589" w:history="1">
+          <w:hyperlink w:anchor="_Toc190761909" w:history="1">
             <w:r>
               <w:rPr>
                 <w:rStyle w:val="Hyperlink"/>
@@ -1698,7 +1644,7 @@
                 <w:noProof/>
                 <w:webHidden/>
               </w:rPr>
-              <w:instrText xml:space="preserve"> PAGEREF _Toc190759589 \h </w:instrText>
+              <w:instrText xml:space="preserve"> PAGEREF _Toc190761909 \h </w:instrText>
             </w:r>
             <w:r>
               <w:rPr>
@@ -1741,7 +1687,7 @@
               <w:lang w:eastAsia="de-AT"/>
             </w:rPr>
           </w:pPr>
-          <w:hyperlink w:anchor="_Toc190759590" w:history="1">
+          <w:hyperlink w:anchor="_Toc190761910" w:history="1">
             <w:r>
               <w:rPr>
                 <w:rStyle w:val="Hyperlink"/>
@@ -1768,7 +1714,7 @@
                 <w:noProof/>
                 <w:webHidden/>
               </w:rPr>
-              <w:instrText xml:space="preserve"> PAGEREF _Toc190759590 \h </w:instrText>
+              <w:instrText xml:space="preserve"> PAGEREF _Toc190761910 \h </w:instrText>
             </w:r>
             <w:r>
               <w:rPr>
@@ -1819,7 +1765,6 @@
         </w:p>
       </w:sdtContent>
     </w:sdt>
-    <w:bookmarkStart w:id="0" w:name="_Toc190759583" w:displacedByCustomXml="prev"/>
     <w:p>
       <w:pPr>
         <w:rPr>
@@ -1846,6 +1791,7 @@
           <w:tab w:val="right" w:pos="9072"/>
         </w:tabs>
       </w:pPr>
+      <w:bookmarkStart w:id="0" w:name="_Toc190761903"/>
       <w:r>
         <w:lastRenderedPageBreak/>
         <w:t>Vorwort</w:t>
@@ -1907,7 +1853,7 @@
       <w:pPr>
         <w:pStyle w:val="berschrift1"/>
       </w:pPr>
-      <w:bookmarkStart w:id="1" w:name="_Toc190759584"/>
+      <w:bookmarkStart w:id="1" w:name="_Toc190761904"/>
       <w:r>
         <w:t>Abstract</w:t>
       </w:r>
@@ -1956,16 +1902,6 @@
       <w:r>
         <w:t>Wichtige Ergebnisse sind eine optimierte Nutzererfahrung, eine hohe Usability sowie die erfolgreiche Integration von Funktionen wie gemeinschaftlichen Einkaufslisten und Aufgabenverwaltung.</w:t>
       </w:r>
-    </w:p>
-    <w:p>
-      <w:pPr>
-        <w:pStyle w:val="berschrift1"/>
-      </w:pPr>
-      <w:bookmarkStart w:id="2" w:name="_Toc190759585"/>
-      <w:r>
-        <w:t>Projektteam</w:t>
-      </w:r>
-      <w:bookmarkEnd w:id="2"/>
     </w:p>
     <w:p/>
     <w:p/>
@@ -1975,11 +1911,355 @@
     <w:p/>
     <w:p/>
     <w:p/>
+    <w:p>
+      <w:pPr>
+        <w:pStyle w:val="berschrift1"/>
+      </w:pPr>
+      <w:bookmarkStart w:id="2" w:name="_Toc190761905"/>
+      <w:r>
+        <w:lastRenderedPageBreak/>
+        <w:t>Projektteam</w:t>
+      </w:r>
+      <w:bookmarkEnd w:id="2"/>
+    </w:p>
+    <w:p>
+      <w:pPr>
+        <w:rPr>
+          <w:b/>
+        </w:rPr>
+      </w:pPr>
+      <w:r>
+        <w:rPr>
+          <w:b/>
+        </w:rPr>
+        <w:t>Projektleiter</w:t>
+      </w:r>
+    </w:p>
+    <w:p>
+      <w:pPr>
+        <w:ind w:left="1416" w:firstLine="708"/>
+        <w:jc w:val="both"/>
+        <w:rPr>
+          <w:b/>
+        </w:rPr>
+      </w:pPr>
+      <w:r>
+        <w:rPr>
+          <w:b/>
+        </w:rPr>
+        <w:t>Linus Wörndle</w:t>
+      </w:r>
+    </w:p>
+    <w:p>
+      <w:pPr>
+        <w:ind w:left="2124"/>
+      </w:pPr>
+      <w:r>
+        <w:rPr>
+          <w:b/>
+          <w:noProof/>
+        </w:rPr>
+        <w:drawing>
+          <wp:anchor distT="0" distB="0" distL="114300" distR="114300" simplePos="0" relativeHeight="251663360" behindDoc="0" locked="0" layoutInCell="1" allowOverlap="1" wp14:anchorId="6B86B56F" wp14:editId="192CB451">
+            <wp:simplePos x="0" y="0"/>
+            <wp:positionH relativeFrom="column">
+              <wp:posOffset>45085</wp:posOffset>
+            </wp:positionH>
+            <wp:positionV relativeFrom="paragraph">
+              <wp:posOffset>6985</wp:posOffset>
+            </wp:positionV>
+            <wp:extent cx="1051560" cy="1051560"/>
+            <wp:effectExtent l="0" t="0" r="0" b="0"/>
+            <wp:wrapSquare wrapText="bothSides"/>
+            <wp:docPr id="472101991" name="Grafik 3" descr="Default Profile Picture PNGs for Free Download"/>
+            <wp:cNvGraphicFramePr>
+              <a:graphicFrameLocks xmlns:a="http://schemas.openxmlformats.org/drawingml/2006/main" noChangeAspect="1"/>
+            </wp:cNvGraphicFramePr>
+            <a:graphic xmlns:a="http://schemas.openxmlformats.org/drawingml/2006/main">
+              <a:graphicData uri="http://schemas.openxmlformats.org/drawingml/2006/picture">
+                <pic:pic xmlns:pic="http://schemas.openxmlformats.org/drawingml/2006/picture">
+                  <pic:nvPicPr>
+                    <pic:cNvPr id="0" name="Picture 1" descr="Default Profile Picture PNGs for Free Download"/>
+                    <pic:cNvPicPr>
+                      <a:picLocks noChangeAspect="1" noChangeArrowheads="1"/>
+                    </pic:cNvPicPr>
+                  </pic:nvPicPr>
+                  <pic:blipFill>
+                    <a:blip r:embed="rId10" cstate="print">
+                      <a:extLst>
+                        <a:ext uri="{28A0092B-C50C-407E-A947-70E740481C1C}">
+                          <a14:useLocalDpi xmlns:a14="http://schemas.microsoft.com/office/drawing/2010/main" val="0"/>
+                        </a:ext>
+                      </a:extLst>
+                    </a:blip>
+                    <a:srcRect/>
+                    <a:stretch>
+                      <a:fillRect/>
+                    </a:stretch>
+                  </pic:blipFill>
+                  <pic:spPr bwMode="auto">
+                    <a:xfrm>
+                      <a:off x="0" y="0"/>
+                      <a:ext cx="1051560" cy="1051560"/>
+                    </a:xfrm>
+                    <a:prstGeom prst="rect">
+                      <a:avLst/>
+                    </a:prstGeom>
+                    <a:noFill/>
+                    <a:ln>
+                      <a:noFill/>
+                    </a:ln>
+                  </pic:spPr>
+                </pic:pic>
+              </a:graphicData>
+            </a:graphic>
+            <wp14:sizeRelH relativeFrom="margin">
+              <wp14:pctWidth>0</wp14:pctWidth>
+            </wp14:sizeRelH>
+            <wp14:sizeRelV relativeFrom="margin">
+              <wp14:pctHeight>0</wp14:pctHeight>
+            </wp14:sizeRelV>
+          </wp:anchor>
+        </w:drawing>
+      </w:r>
+      <w:r>
+        <w:t xml:space="preserve">Linus Wörndle übernahm die Rolle des Projektleiters und war für das Projektmanagement verantwortlich. Aufgrund seiner Erfahrungen in früheren Projekten brachte er </w:t>
+      </w:r>
+      <w:r>
+        <w:t xml:space="preserve">wertvolle </w:t>
+      </w:r>
+      <w:r>
+        <w:t xml:space="preserve">Kenntnisse in diesem Bereich ein. Zusätzlich beteiligte er sich an der Front-End-Entwicklung und übernahm spezifische Teilaufgaben, da er bereits </w:t>
+      </w:r>
+      <w:r>
+        <w:t>Erfahrungen</w:t>
+      </w:r>
+      <w:r>
+        <w:t xml:space="preserve"> in der Webentwicklung hatte.</w:t>
+      </w:r>
+    </w:p>
+    <w:p>
+      <w:pPr>
+        <w:rPr>
+          <w:b/>
+        </w:rPr>
+      </w:pPr>
+      <w:r>
+        <w:rPr>
+          <w:b/>
+        </w:rPr>
+        <w:t>Projektteammitglieder</w:t>
+      </w:r>
+    </w:p>
+    <w:p>
+      <w:pPr>
+        <w:rPr>
+          <w:b/>
+        </w:rPr>
+      </w:pPr>
+      <w:r>
+        <w:rPr>
+          <w:b/>
+          <w:noProof/>
+        </w:rPr>
+        <w:drawing>
+          <wp:anchor distT="0" distB="0" distL="114300" distR="114300" simplePos="0" relativeHeight="251666432" behindDoc="0" locked="0" layoutInCell="1" allowOverlap="1" wp14:anchorId="0AE165EF" wp14:editId="2F743BF3">
+            <wp:simplePos x="0" y="0"/>
+            <wp:positionH relativeFrom="column">
+              <wp:posOffset>0</wp:posOffset>
+            </wp:positionH>
+            <wp:positionV relativeFrom="paragraph">
+              <wp:posOffset>205105</wp:posOffset>
+            </wp:positionV>
+            <wp:extent cx="1051560" cy="1051560"/>
+            <wp:effectExtent l="0" t="0" r="0" b="0"/>
+            <wp:wrapSquare wrapText="bothSides"/>
+            <wp:docPr id="1740766729" name="Grafik 3" descr="Default Profile Picture PNGs for Free Download"/>
+            <wp:cNvGraphicFramePr>
+              <a:graphicFrameLocks xmlns:a="http://schemas.openxmlformats.org/drawingml/2006/main" noChangeAspect="1"/>
+            </wp:cNvGraphicFramePr>
+            <a:graphic xmlns:a="http://schemas.openxmlformats.org/drawingml/2006/main">
+              <a:graphicData uri="http://schemas.openxmlformats.org/drawingml/2006/picture">
+                <pic:pic xmlns:pic="http://schemas.openxmlformats.org/drawingml/2006/picture">
+                  <pic:nvPicPr>
+                    <pic:cNvPr id="0" name="Picture 1" descr="Default Profile Picture PNGs for Free Download"/>
+                    <pic:cNvPicPr>
+                      <a:picLocks noChangeAspect="1" noChangeArrowheads="1"/>
+                    </pic:cNvPicPr>
+                  </pic:nvPicPr>
+                  <pic:blipFill>
+                    <a:blip r:embed="rId10" cstate="print">
+                      <a:extLst>
+                        <a:ext uri="{28A0092B-C50C-407E-A947-70E740481C1C}">
+                          <a14:useLocalDpi xmlns:a14="http://schemas.microsoft.com/office/drawing/2010/main" val="0"/>
+                        </a:ext>
+                      </a:extLst>
+                    </a:blip>
+                    <a:srcRect/>
+                    <a:stretch>
+                      <a:fillRect/>
+                    </a:stretch>
+                  </pic:blipFill>
+                  <pic:spPr bwMode="auto">
+                    <a:xfrm>
+                      <a:off x="0" y="0"/>
+                      <a:ext cx="1051560" cy="1051560"/>
+                    </a:xfrm>
+                    <a:prstGeom prst="rect">
+                      <a:avLst/>
+                    </a:prstGeom>
+                    <a:noFill/>
+                    <a:ln>
+                      <a:noFill/>
+                    </a:ln>
+                  </pic:spPr>
+                </pic:pic>
+              </a:graphicData>
+            </a:graphic>
+            <wp14:sizeRelH relativeFrom="margin">
+              <wp14:pctWidth>0</wp14:pctWidth>
+            </wp14:sizeRelH>
+            <wp14:sizeRelV relativeFrom="margin">
+              <wp14:pctHeight>0</wp14:pctHeight>
+            </wp14:sizeRelV>
+          </wp:anchor>
+        </w:drawing>
+      </w:r>
+      <w:r>
+        <w:tab/>
+      </w:r>
+      <w:r>
+        <w:tab/>
+      </w:r>
+      <w:r>
+        <w:tab/>
+      </w:r>
+      <w:r>
+        <w:rPr>
+          <w:b/>
+        </w:rPr>
+        <w:t>Christian Schallner</w:t>
+      </w:r>
+    </w:p>
+    <w:p>
+      <w:pPr>
+        <w:ind w:left="2124"/>
+      </w:pPr>
+      <w:r>
+        <w:t>Christian Schallner</w:t>
+      </w:r>
+      <w:r>
+        <w:t xml:space="preserve"> war für die Entwicklung des Backends verantwortlich. Zu seinen Aufgaben gehörten die Implementierung der Serverlogik, die Datenbankverwaltung sowie die Anbindung an das Frontend. </w:t>
+      </w:r>
+    </w:p>
+    <w:p/>
+    <w:p>
+      <w:pPr>
+        <w:rPr>
+          <w:b/>
+        </w:rPr>
+      </w:pPr>
+      <w:r>
+        <w:rPr>
+          <w:b/>
+          <w:noProof/>
+        </w:rPr>
+        <w:drawing>
+          <wp:anchor distT="0" distB="0" distL="114300" distR="114300" simplePos="0" relativeHeight="251668480" behindDoc="0" locked="0" layoutInCell="1" allowOverlap="1" wp14:anchorId="019C0863" wp14:editId="1014A7D0">
+            <wp:simplePos x="0" y="0"/>
+            <wp:positionH relativeFrom="column">
+              <wp:posOffset>0</wp:posOffset>
+            </wp:positionH>
+            <wp:positionV relativeFrom="paragraph">
+              <wp:posOffset>220345</wp:posOffset>
+            </wp:positionV>
+            <wp:extent cx="1051560" cy="1051560"/>
+            <wp:effectExtent l="0" t="0" r="0" b="0"/>
+            <wp:wrapSquare wrapText="bothSides"/>
+            <wp:docPr id="1049532766" name="Grafik 3" descr="Default Profile Picture PNGs for Free Download"/>
+            <wp:cNvGraphicFramePr>
+              <a:graphicFrameLocks xmlns:a="http://schemas.openxmlformats.org/drawingml/2006/main" noChangeAspect="1"/>
+            </wp:cNvGraphicFramePr>
+            <a:graphic xmlns:a="http://schemas.openxmlformats.org/drawingml/2006/main">
+              <a:graphicData uri="http://schemas.openxmlformats.org/drawingml/2006/picture">
+                <pic:pic xmlns:pic="http://schemas.openxmlformats.org/drawingml/2006/picture">
+                  <pic:nvPicPr>
+                    <pic:cNvPr id="0" name="Picture 1" descr="Default Profile Picture PNGs for Free Download"/>
+                    <pic:cNvPicPr>
+                      <a:picLocks noChangeAspect="1" noChangeArrowheads="1"/>
+                    </pic:cNvPicPr>
+                  </pic:nvPicPr>
+                  <pic:blipFill>
+                    <a:blip r:embed="rId10" cstate="print">
+                      <a:extLst>
+                        <a:ext uri="{28A0092B-C50C-407E-A947-70E740481C1C}">
+                          <a14:useLocalDpi xmlns:a14="http://schemas.microsoft.com/office/drawing/2010/main" val="0"/>
+                        </a:ext>
+                      </a:extLst>
+                    </a:blip>
+                    <a:srcRect/>
+                    <a:stretch>
+                      <a:fillRect/>
+                    </a:stretch>
+                  </pic:blipFill>
+                  <pic:spPr bwMode="auto">
+                    <a:xfrm>
+                      <a:off x="0" y="0"/>
+                      <a:ext cx="1051560" cy="1051560"/>
+                    </a:xfrm>
+                    <a:prstGeom prst="rect">
+                      <a:avLst/>
+                    </a:prstGeom>
+                    <a:noFill/>
+                    <a:ln>
+                      <a:noFill/>
+                    </a:ln>
+                  </pic:spPr>
+                </pic:pic>
+              </a:graphicData>
+            </a:graphic>
+            <wp14:sizeRelH relativeFrom="margin">
+              <wp14:pctWidth>0</wp14:pctWidth>
+            </wp14:sizeRelH>
+            <wp14:sizeRelV relativeFrom="margin">
+              <wp14:pctHeight>0</wp14:pctHeight>
+            </wp14:sizeRelV>
+          </wp:anchor>
+        </w:drawing>
+      </w:r>
+      <w:r>
+        <w:tab/>
+      </w:r>
+      <w:r>
+        <w:tab/>
+      </w:r>
+      <w:r>
+        <w:tab/>
+      </w:r>
+      <w:r>
+        <w:rPr>
+          <w:b/>
+        </w:rPr>
+        <w:t>Fabian Lampert</w:t>
+      </w:r>
+    </w:p>
+    <w:p>
+      <w:pPr>
+        <w:ind w:left="2124"/>
+      </w:pPr>
+      <w:r>
+        <w:t>Fabian Lampert</w:t>
+      </w:r>
+      <w:r>
+        <w:t xml:space="preserve"> war für die Entwicklung des Frontends zuständig. Er implementierte das Benutzerinterface und stellte sicher, dass die Anwendung eine intuitive und ansprechende Nutzererfahrung bietet. Dabei arbeitete er eng mit dem Backend-Team zusammen, um eine reibungslose Kommunikation zwischen Frontend und Backend zu gewährleisten.</w:t>
+      </w:r>
+    </w:p>
     <w:p/>
     <w:p/>
     <w:p/>
     <w:p/>
     <w:p/>
+    <w:p/>
     <w:p>
       <w:pPr>
         <w:tabs>
@@ -1995,6 +2275,7 @@
         <w:rPr>
           <w:noProof/>
         </w:rPr>
+        <w:lastRenderedPageBreak/>
         <w:drawing>
           <wp:inline distT="0" distB="0" distL="0" distR="0" wp14:anchorId="2C71AA6C" wp14:editId="189F6FF4">
             <wp:extent cx="5760720" cy="4199255"/>
@@ -2011,7 +2292,7 @@
                     <pic:cNvPicPr/>
                   </pic:nvPicPr>
                   <pic:blipFill>
-                    <a:blip r:embed="rId10"/>
+                    <a:blip r:embed="rId11"/>
                     <a:stretch>
                       <a:fillRect/>
                     </a:stretch>
@@ -2039,7 +2320,7 @@
       <w:pPr>
         <w:pStyle w:val="berschrift1"/>
       </w:pPr>
-      <w:bookmarkStart w:id="3" w:name="_Toc190759586"/>
+      <w:bookmarkStart w:id="3" w:name="_Toc190761906"/>
       <w:r>
         <w:lastRenderedPageBreak/>
         <w:t>Einleitung</w:t>
@@ -2055,23 +2336,7 @@
     <w:p/>
     <w:p>
       <w:r>
-        <w:t xml:space="preserve">Die Kernfunktion der Software ist eine benutzerfreundliche Einkaufsliste und </w:t>
-      </w:r>
-      <w:proofErr w:type="spellStart"/>
-      <w:r>
-        <w:t>ToDo</w:t>
-      </w:r>
-      <w:proofErr w:type="spellEnd"/>
-      <w:r>
-        <w:t xml:space="preserve"> Liste, die es ermöglicht, Produkte und </w:t>
-      </w:r>
-      <w:proofErr w:type="spellStart"/>
-      <w:r>
-        <w:t>ToDos</w:t>
-      </w:r>
-      <w:proofErr w:type="spellEnd"/>
-      <w:r>
-        <w:t xml:space="preserve"> einfach einzutragen und jederzeit darauf zuzugreifen. </w:t>
+        <w:t xml:space="preserve">Die Kernfunktion der Software ist eine benutzerfreundliche Einkaufsliste und ToDo Liste, die es ermöglicht, Produkte und ToDos einfach einzutragen und jederzeit darauf zuzugreifen. </w:t>
       </w:r>
       <w:r>
         <w:t>Sollte</w:t>
@@ -2147,7 +2412,7 @@
       <w:r>
         <w:br w:type="page"/>
       </w:r>
-      <w:bookmarkStart w:id="4" w:name="_Toc190759587"/>
+      <w:bookmarkStart w:id="4" w:name="_Toc190761907"/>
       <w:r>
         <w:lastRenderedPageBreak/>
         <w:t>Systemanforderungen</w:t>
@@ -2205,21 +2470,7 @@
         <w:rPr>
           <w:lang w:val="en-GB"/>
         </w:rPr>
-        <w:t xml:space="preserve">Ein moderner </w:t>
-      </w:r>
-      <w:proofErr w:type="spellStart"/>
-      <w:r>
-        <w:rPr>
-          <w:lang w:val="en-GB"/>
-        </w:rPr>
-        <w:t>Webbrowser</w:t>
-      </w:r>
-      <w:proofErr w:type="spellEnd"/>
-      <w:r>
-        <w:rPr>
-          <w:lang w:val="en-GB"/>
-        </w:rPr>
-        <w:t xml:space="preserve"> (z. B. Google Chrome, Mozilla Firefox, Microsoft Edge).</w:t>
+        <w:t>Ein moderner Webbrowser (z. B. Google Chrome, Mozilla Firefox, Microsoft Edge).</w:t>
       </w:r>
     </w:p>
     <w:p>
@@ -2374,21 +2625,8 @@
           <w:numId w:val="14"/>
         </w:numPr>
       </w:pPr>
-      <w:proofErr w:type="spellStart"/>
-      <w:r>
-        <w:t>npm</w:t>
-      </w:r>
-      <w:proofErr w:type="spellEnd"/>
-      <w:r>
-        <w:t>/</w:t>
-      </w:r>
-      <w:proofErr w:type="spellStart"/>
-      <w:r>
-        <w:t>Yarn</w:t>
-      </w:r>
-      <w:proofErr w:type="spellEnd"/>
-      <w:r>
-        <w:t>: Für die Verwaltung von Abhängigkeiten im Projekt.</w:t>
+      <w:r>
+        <w:t>npm/Yarn: Für die Verwaltung von Abhängigkeiten im Projekt.</w:t>
       </w:r>
     </w:p>
     <w:p>
@@ -2443,7 +2681,7 @@
       <w:pPr>
         <w:pStyle w:val="berschrift1"/>
       </w:pPr>
-      <w:bookmarkStart w:id="5" w:name="_Toc190759588"/>
+      <w:bookmarkStart w:id="5" w:name="_Toc190761908"/>
       <w:r>
         <w:lastRenderedPageBreak/>
         <w:t>Setup und Installation</w:t>
@@ -2509,13 +2747,8 @@
           <w:numId w:val="14"/>
         </w:numPr>
       </w:pPr>
-      <w:proofErr w:type="spellStart"/>
-      <w:r>
-        <w:t>npm</w:t>
-      </w:r>
-      <w:proofErr w:type="spellEnd"/>
-      <w:r>
-        <w:t xml:space="preserve"> (Node Package Manager, wird mit Node.js installiert)</w:t>
+      <w:r>
+        <w:t>npm (Node Package Manager, wird mit Node.js installiert)</w:t>
       </w:r>
     </w:p>
     <w:p>
@@ -2527,13 +2760,8 @@
         </w:numPr>
       </w:pPr>
       <w:r>
-        <w:t xml:space="preserve">Alternativ: </w:t>
-      </w:r>
-      <w:proofErr w:type="spellStart"/>
-      <w:r>
-        <w:t>Yarn</w:t>
-      </w:r>
-      <w:proofErr w:type="spellEnd"/>
+        <w:t>Alternativ: Yarn</w:t>
+      </w:r>
     </w:p>
     <w:p>
       <w:pPr>
@@ -2747,7 +2975,6 @@
         </w:rPr>
         <w:t xml:space="preserve">1. cd </w:t>
       </w:r>
-      <w:proofErr w:type="spellStart"/>
       <w:r>
         <w:rPr>
           <w:rFonts w:ascii="Consolas" w:hAnsi="Consolas" w:cs="Courier New"/>
@@ -2758,7 +2985,6 @@
         </w:rPr>
         <w:t>HomeSphere</w:t>
       </w:r>
-      <w:proofErr w:type="spellEnd"/>
       <w:r>
         <w:rPr>
           <w:rFonts w:ascii="Consolas" w:hAnsi="Consolas" w:cs="Courier New"/>
@@ -2767,29 +2993,7 @@
           <w:szCs w:val="17"/>
           <w:lang w:val="en-GB"/>
         </w:rPr>
-        <w:t>\</w:t>
-      </w:r>
-      <w:proofErr w:type="spellStart"/>
-      <w:r>
-        <w:rPr>
-          <w:rFonts w:ascii="Consolas" w:hAnsi="Consolas" w:cs="Courier New"/>
-          <w:color w:val="FFFFFF"/>
-          <w:sz w:val="17"/>
-          <w:szCs w:val="17"/>
-          <w:lang w:val="en-GB"/>
-        </w:rPr>
-        <w:t>src</w:t>
-      </w:r>
-      <w:proofErr w:type="spellEnd"/>
-      <w:r>
-        <w:rPr>
-          <w:rFonts w:ascii="Consolas" w:hAnsi="Consolas" w:cs="Courier New"/>
-          <w:color w:val="FFFFFF"/>
-          <w:sz w:val="17"/>
-          <w:szCs w:val="17"/>
-          <w:lang w:val="en-GB"/>
-        </w:rPr>
-        <w:t>\backend</w:t>
+        <w:t>\src\backend</w:t>
       </w:r>
     </w:p>
     <w:p>
@@ -2838,29 +3042,7 @@
           <w:szCs w:val="17"/>
           <w:lang w:val="en-GB"/>
         </w:rPr>
-        <w:t xml:space="preserve">2. </w:t>
-      </w:r>
-      <w:proofErr w:type="spellStart"/>
-      <w:r>
-        <w:rPr>
-          <w:rFonts w:ascii="Consolas" w:hAnsi="Consolas" w:cs="Courier New"/>
-          <w:color w:val="FFFFFF"/>
-          <w:sz w:val="17"/>
-          <w:szCs w:val="17"/>
-          <w:lang w:val="en-GB"/>
-        </w:rPr>
-        <w:t>npm</w:t>
-      </w:r>
-      <w:proofErr w:type="spellEnd"/>
-      <w:r>
-        <w:rPr>
-          <w:rFonts w:ascii="Consolas" w:hAnsi="Consolas" w:cs="Courier New"/>
-          <w:color w:val="FFFFFF"/>
-          <w:sz w:val="17"/>
-          <w:szCs w:val="17"/>
-          <w:lang w:val="en-GB"/>
-        </w:rPr>
-        <w:t xml:space="preserve"> install</w:t>
+        <w:t>2. npm install</w:t>
       </w:r>
     </w:p>
     <w:p>
@@ -2886,14 +3068,7 @@
         <w:rPr>
           <w:color w:val="000000" w:themeColor="text1"/>
         </w:rPr>
-        <w:t>In das Projektverzeichnis „</w:t>
-      </w:r>
-      <w:proofErr w:type="spellStart"/>
-      <w:r>
-        <w:rPr>
-          <w:color w:val="000000" w:themeColor="text1"/>
-        </w:rPr>
-        <w:t>interface</w:t>
+        <w:t>In das Projektverzeichnis „interface</w:t>
       </w:r>
       <w:r>
         <w:rPr>
@@ -2905,14 +3080,7 @@
         <w:rPr>
           <w:color w:val="000000" w:themeColor="text1"/>
         </w:rPr>
-        <w:t>page</w:t>
-      </w:r>
-      <w:proofErr w:type="spellEnd"/>
-      <w:r>
-        <w:rPr>
-          <w:color w:val="000000" w:themeColor="text1"/>
-        </w:rPr>
-        <w:t>“ wechseln und Abhängigkeiten installieren</w:t>
+        <w:t>page“ wechseln und Abhängigkeiten installieren</w:t>
       </w:r>
     </w:p>
     <w:p>
@@ -2963,7 +3131,6 @@
         </w:rPr>
         <w:t xml:space="preserve">1. cd </w:t>
       </w:r>
-      <w:proofErr w:type="spellStart"/>
       <w:r>
         <w:rPr>
           <w:rFonts w:ascii="Consolas" w:hAnsi="Consolas" w:cs="Courier New"/>
@@ -2974,7 +3141,6 @@
         </w:rPr>
         <w:t>HomeSphere</w:t>
       </w:r>
-      <w:proofErr w:type="spellEnd"/>
       <w:r>
         <w:rPr>
           <w:rFonts w:ascii="Consolas" w:hAnsi="Consolas" w:cs="Courier New"/>
@@ -2983,42 +3149,8 @@
           <w:szCs w:val="17"/>
           <w:lang w:val="en-GB"/>
         </w:rPr>
-        <w:t>\</w:t>
-      </w:r>
-      <w:proofErr w:type="spellStart"/>
-      <w:r>
-        <w:rPr>
-          <w:rFonts w:ascii="Consolas" w:hAnsi="Consolas" w:cs="Courier New"/>
-          <w:color w:val="FFFFFF"/>
-          <w:sz w:val="17"/>
-          <w:szCs w:val="17"/>
-          <w:lang w:val="en-GB"/>
-        </w:rPr>
-        <w:t>src</w:t>
-      </w:r>
-      <w:proofErr w:type="spellEnd"/>
-      <w:r>
-        <w:rPr>
-          <w:rFonts w:ascii="Consolas" w:hAnsi="Consolas" w:cs="Courier New"/>
-          <w:color w:val="FFFFFF"/>
-          <w:sz w:val="17"/>
-          <w:szCs w:val="17"/>
-          <w:lang w:val="en-GB"/>
-        </w:rPr>
-        <w:t>\</w:t>
-      </w:r>
-      <w:proofErr w:type="spellStart"/>
-      <w:r>
-        <w:rPr>
-          <w:rFonts w:ascii="Consolas" w:hAnsi="Consolas" w:cs="Courier New"/>
-          <w:color w:val="FFFFFF"/>
-          <w:sz w:val="17"/>
-          <w:szCs w:val="17"/>
-          <w:lang w:val="en-GB"/>
-        </w:rPr>
-        <w:t>interface_page</w:t>
-      </w:r>
-      <w:proofErr w:type="spellEnd"/>
+        <w:t>\src\interface_page</w:t>
+      </w:r>
     </w:p>
     <w:p>
       <w:pPr>
@@ -3066,29 +3198,7 @@
           <w:szCs w:val="17"/>
           <w:lang w:val="en-GB"/>
         </w:rPr>
-        <w:t xml:space="preserve">2. </w:t>
-      </w:r>
-      <w:proofErr w:type="spellStart"/>
-      <w:r>
-        <w:rPr>
-          <w:rFonts w:ascii="Consolas" w:hAnsi="Consolas" w:cs="Courier New"/>
-          <w:color w:val="FFFFFF"/>
-          <w:sz w:val="17"/>
-          <w:szCs w:val="17"/>
-          <w:lang w:val="en-GB"/>
-        </w:rPr>
-        <w:t>npm</w:t>
-      </w:r>
-      <w:proofErr w:type="spellEnd"/>
-      <w:r>
-        <w:rPr>
-          <w:rFonts w:ascii="Consolas" w:hAnsi="Consolas" w:cs="Courier New"/>
-          <w:color w:val="FFFFFF"/>
-          <w:sz w:val="17"/>
-          <w:szCs w:val="17"/>
-          <w:lang w:val="en-GB"/>
-        </w:rPr>
-        <w:t xml:space="preserve"> install</w:t>
+        <w:t>2. npm install</w:t>
       </w:r>
     </w:p>
     <w:p>
@@ -3161,39 +3271,8 @@
           <w:sz w:val="17"/>
           <w:szCs w:val="17"/>
         </w:rPr>
-        <w:t xml:space="preserve">1. </w:t>
-      </w:r>
-      <w:proofErr w:type="spellStart"/>
-      <w:r>
-        <w:rPr>
-          <w:rFonts w:ascii="Consolas" w:hAnsi="Consolas" w:cs="Courier New"/>
-          <w:color w:val="FFFFFF"/>
-          <w:sz w:val="17"/>
-          <w:szCs w:val="17"/>
-        </w:rPr>
-        <w:t>npm</w:t>
-      </w:r>
-      <w:proofErr w:type="spellEnd"/>
-      <w:r>
-        <w:rPr>
-          <w:rFonts w:ascii="Consolas" w:hAnsi="Consolas" w:cs="Courier New"/>
-          <w:color w:val="FFFFFF"/>
-          <w:sz w:val="17"/>
-          <w:szCs w:val="17"/>
-        </w:rPr>
-        <w:t xml:space="preserve"> </w:t>
-      </w:r>
-      <w:proofErr w:type="spellStart"/>
-      <w:r>
-        <w:rPr>
-          <w:rFonts w:ascii="Consolas" w:hAnsi="Consolas" w:cs="Courier New"/>
-          <w:color w:val="FFFFFF"/>
-          <w:sz w:val="17"/>
-          <w:szCs w:val="17"/>
-        </w:rPr>
-        <w:t>install</w:t>
-      </w:r>
-      <w:proofErr w:type="spellEnd"/>
+        <w:t>1. npm install</w:t>
+      </w:r>
     </w:p>
     <w:p>
       <w:pPr>
@@ -3264,47 +3343,7 @@
           <w:sz w:val="17"/>
           <w:szCs w:val="17"/>
         </w:rPr>
-        <w:t xml:space="preserve">1. </w:t>
-      </w:r>
-      <w:proofErr w:type="spellStart"/>
-      <w:r>
-        <w:rPr>
-          <w:rFonts w:ascii="Consolas" w:hAnsi="Consolas" w:cs="Courier New"/>
-          <w:color w:val="FFFFFF"/>
-          <w:sz w:val="17"/>
-          <w:szCs w:val="17"/>
-        </w:rPr>
-        <w:t>npm</w:t>
-      </w:r>
-      <w:proofErr w:type="spellEnd"/>
-      <w:r>
-        <w:rPr>
-          <w:rFonts w:ascii="Consolas" w:hAnsi="Consolas" w:cs="Courier New"/>
-          <w:color w:val="FFFFFF"/>
-          <w:sz w:val="17"/>
-          <w:szCs w:val="17"/>
-        </w:rPr>
-        <w:t xml:space="preserve"> </w:t>
-      </w:r>
-      <w:proofErr w:type="spellStart"/>
-      <w:r>
-        <w:rPr>
-          <w:rFonts w:ascii="Consolas" w:hAnsi="Consolas" w:cs="Courier New"/>
-          <w:color w:val="FFFFFF"/>
-          <w:sz w:val="17"/>
-          <w:szCs w:val="17"/>
-        </w:rPr>
-        <w:t>install</w:t>
-      </w:r>
-      <w:proofErr w:type="spellEnd"/>
-      <w:r>
-        <w:rPr>
-          <w:rFonts w:ascii="Consolas" w:hAnsi="Consolas" w:cs="Courier New"/>
-          <w:color w:val="FFFFFF"/>
-          <w:sz w:val="17"/>
-          <w:szCs w:val="17"/>
-        </w:rPr>
-        <w:t xml:space="preserve">  </w:t>
+        <w:t>1. npm install  </w:t>
       </w:r>
     </w:p>
     <w:p>
@@ -3412,7 +3451,7 @@
       <w:pPr>
         <w:pStyle w:val="berschrift1"/>
       </w:pPr>
-      <w:bookmarkStart w:id="6" w:name="_Toc190759589"/>
+      <w:bookmarkStart w:id="6" w:name="_Toc190761909"/>
       <w:r>
         <w:lastRenderedPageBreak/>
         <w:t>Features und Funktionalität</w:t>
@@ -3592,7 +3631,7 @@
       <w:pPr>
         <w:pStyle w:val="berschrift1"/>
       </w:pPr>
-      <w:bookmarkStart w:id="7" w:name="_Toc190759590"/>
+      <w:bookmarkStart w:id="7" w:name="_Toc190761910"/>
       <w:r>
         <w:lastRenderedPageBreak/>
         <w:t>Code Dokumentation</w:t>
@@ -3602,8 +3641,8 @@
     <w:p/>
     <w:p/>
     <w:sectPr>
-      <w:headerReference w:type="default" r:id="rId11"/>
-      <w:footerReference w:type="default" r:id="rId12"/>
+      <w:headerReference w:type="default" r:id="rId12"/>
+      <w:footerReference w:type="default" r:id="rId13"/>
       <w:pgSz w:w="11906" w:h="16838"/>
       <w:pgMar w:top="1417" w:right="1417" w:bottom="1134" w:left="1417" w:header="708" w:footer="708" w:gutter="0"/>
       <w:pgNumType w:start="0"/>
@@ -7734,11 +7773,13 @@
   </w:compat>
   <w:rsids>
     <w:rsidRoot w:val="001362D8"/>
+    <w:rsid w:val="000A7855"/>
     <w:rsid w:val="001362D8"/>
     <w:rsid w:val="00471C8F"/>
     <w:rsid w:val="007868DC"/>
     <w:rsid w:val="009B1616"/>
     <w:rsid w:val="00B11C46"/>
+    <w:rsid w:val="00C536A4"/>
     <w:rsid w:val="00E43A90"/>
   </w:rsids>
   <m:mathPr>

</xml_diff>

<commit_message>
Dokumentation und Präsentation Update
</commit_message>
<xml_diff>
--- a/Project-management/0. Documentation/Dokumentation.docx
+++ b/Project-management/0. Documentation/Dokumentation.docx
@@ -654,9 +654,16 @@
                                     <w:rFonts w:ascii="Frutiger-LightCn" w:hAnsi="Frutiger-LightCn" w:cs="Frutiger-LightCn"/>
                                     <w:lang w:val="en-GB"/>
                                   </w:rPr>
-                                  <w:t>Schallner</w:t>
+                                  <w:t>Schallne</w:t>
                                 </w:r>
                                 <w:proofErr w:type="spellEnd"/>
+                                <w:r>
+                                  <w:rPr>
+                                    <w:rFonts w:ascii="Frutiger-LightCn" w:hAnsi="Frutiger-LightCn" w:cs="Frutiger-LightCn"/>
+                                    <w:lang w:val="en-GB"/>
+                                  </w:rPr>
+                                  <w:t>r</w:t>
+                                </w:r>
                                 <w:r>
                                   <w:rPr>
                                     <w:rFonts w:ascii="Frutiger-LightCn" w:hAnsi="Frutiger-LightCn" w:cs="Frutiger-LightCn"/>
@@ -711,16 +718,8 @@
                                   <w:rPr>
                                     <w:rFonts w:ascii="Frutiger-LightCn" w:hAnsi="Frutiger-LightCn" w:cs="Frutiger-LightCn"/>
                                   </w:rPr>
-                                  <w:t xml:space="preserve">Linus </w:t>
+                                  <w:t>Linus Wörndle</w:t>
                                 </w:r>
-                                <w:proofErr w:type="spellStart"/>
-                                <w:r>
-                                  <w:rPr>
-                                    <w:rFonts w:ascii="Frutiger-LightCn" w:hAnsi="Frutiger-LightCn" w:cs="Frutiger-LightCn"/>
-                                  </w:rPr>
-                                  <w:t>Wörndle</w:t>
-                                </w:r>
-                                <w:proofErr w:type="spellEnd"/>
                                 <w:r>
                                   <w:rPr>
                                     <w:rFonts w:ascii="Frutiger-LightCn" w:hAnsi="Frutiger-LightCn" w:cs="Frutiger-LightCn"/>
@@ -967,9 +966,16 @@
                               <w:rFonts w:ascii="Frutiger-LightCn" w:hAnsi="Frutiger-LightCn" w:cs="Frutiger-LightCn"/>
                               <w:lang w:val="en-GB"/>
                             </w:rPr>
-                            <w:t>Schallner</w:t>
+                            <w:t>Schallne</w:t>
                           </w:r>
                           <w:proofErr w:type="spellEnd"/>
+                          <w:r>
+                            <w:rPr>
+                              <w:rFonts w:ascii="Frutiger-LightCn" w:hAnsi="Frutiger-LightCn" w:cs="Frutiger-LightCn"/>
+                              <w:lang w:val="en-GB"/>
+                            </w:rPr>
+                            <w:t>r</w:t>
+                          </w:r>
                           <w:r>
                             <w:rPr>
                               <w:rFonts w:ascii="Frutiger-LightCn" w:hAnsi="Frutiger-LightCn" w:cs="Frutiger-LightCn"/>
@@ -1024,16 +1030,8 @@
                             <w:rPr>
                               <w:rFonts w:ascii="Frutiger-LightCn" w:hAnsi="Frutiger-LightCn" w:cs="Frutiger-LightCn"/>
                             </w:rPr>
-                            <w:t xml:space="preserve">Linus </w:t>
+                            <w:t>Linus Wörndle</w:t>
                           </w:r>
-                          <w:proofErr w:type="spellStart"/>
-                          <w:r>
-                            <w:rPr>
-                              <w:rFonts w:ascii="Frutiger-LightCn" w:hAnsi="Frutiger-LightCn" w:cs="Frutiger-LightCn"/>
-                            </w:rPr>
-                            <w:t>Wörndle</w:t>
-                          </w:r>
-                          <w:proofErr w:type="spellEnd"/>
                           <w:r>
                             <w:rPr>
                               <w:rFonts w:ascii="Frutiger-LightCn" w:hAnsi="Frutiger-LightCn" w:cs="Frutiger-LightCn"/>
@@ -3849,6 +3847,7 @@
         <w:rPr>
           <w:lang w:val="en-GB"/>
         </w:rPr>
+        <w:lastRenderedPageBreak/>
         <w:t>Abstract</w:t>
       </w:r>
       <w:bookmarkEnd w:id="1"/>
@@ -4018,16 +4017,8 @@
         <w:rPr>
           <w:b/>
         </w:rPr>
-        <w:t xml:space="preserve">Linus </w:t>
-      </w:r>
-      <w:proofErr w:type="spellStart"/>
-      <w:r>
-        <w:rPr>
-          <w:b/>
-        </w:rPr>
-        <w:t>Wörndle</w:t>
-      </w:r>
-      <w:proofErr w:type="spellEnd"/>
+        <w:t>Linus Wörndle</w:t>
+      </w:r>
     </w:p>
     <w:p>
       <w:pPr>
@@ -4102,15 +4093,7 @@
         </w:drawing>
       </w:r>
       <w:r>
-        <w:t xml:space="preserve">Linus </w:t>
-      </w:r>
-      <w:proofErr w:type="spellStart"/>
-      <w:r>
-        <w:t>Wörndle</w:t>
-      </w:r>
-      <w:proofErr w:type="spellEnd"/>
-      <w:r>
-        <w:t xml:space="preserve"> übernahm die Rolle des Projektleiters und war für das Projektmanagement verantwortlich. Aufgrund seiner Erfahrungen in früheren Projekten brachte er </w:t>
+        <w:t xml:space="preserve">Linus Wörndle übernahm die Rolle des Projektleiters und war für das Projektmanagement verantwortlich. Aufgrund seiner Erfahrungen in früheren Projekten brachte er </w:t>
       </w:r>
       <w:r>
         <w:t xml:space="preserve">wertvolle </w:t>
@@ -5613,6 +5596,7 @@
         <w:t xml:space="preserve"> verwendet werden.</w:t>
       </w:r>
     </w:p>
+    <w:p/>
     <w:p>
       <w:pPr>
         <w:pStyle w:val="berschrift2"/>
@@ -5917,6 +5901,7 @@
         <w:shd w:val="clear" w:color="auto" w:fill="FFFFFF" w:themeFill="background1"/>
       </w:pPr>
       <w:r>
+        <w:lastRenderedPageBreak/>
         <w:t>Nach dem Installieren der Abhängigkeiten</w:t>
       </w:r>
       <w:r>
@@ -5944,7 +5929,6 @@
         <w:rPr>
           <w:rFonts w:ascii="Courier New" w:hAnsi="Courier New" w:cs="Courier New"/>
         </w:rPr>
-        <w:lastRenderedPageBreak/>
         <w:t>npm</w:t>
       </w:r>
       <w:proofErr w:type="spellEnd"/>
@@ -6381,6 +6365,7 @@
       </w:r>
       <w:bookmarkEnd w:id="19"/>
     </w:p>
+    <w:p/>
     <w:p>
       <w:pPr>
         <w:pStyle w:val="berschrift2"/>
@@ -6450,6 +6435,13 @@
         </w:rPr>
         <w:t>-Elemente) werden in eigenen Dateien definiert und in Views eingebunden. Dies ermöglicht eine saubere Trennung von Layout, Logik und Datenkommunikation.</w:t>
       </w:r>
+    </w:p>
+    <w:p>
+      <w:pPr>
+        <w:rPr>
+          <w:rFonts w:asciiTheme="majorHAnsi" w:hAnsiTheme="majorHAnsi" w:cstheme="majorHAnsi"/>
+        </w:rPr>
+      </w:pPr>
     </w:p>
     <w:p>
       <w:pPr>
@@ -6910,6 +6902,20 @@
     </w:p>
     <w:p>
       <w:pPr>
+        <w:rPr>
+          <w:rFonts w:asciiTheme="majorHAnsi" w:hAnsiTheme="majorHAnsi" w:cstheme="majorHAnsi"/>
+        </w:rPr>
+      </w:pPr>
+    </w:p>
+    <w:p>
+      <w:pPr>
+        <w:rPr>
+          <w:rFonts w:asciiTheme="majorHAnsi" w:hAnsiTheme="majorHAnsi" w:cstheme="majorHAnsi"/>
+        </w:rPr>
+      </w:pPr>
+    </w:p>
+    <w:p>
+      <w:pPr>
         <w:pStyle w:val="berschrift2"/>
         <w:rPr>
           <w:rFonts w:cstheme="majorHAnsi"/>
@@ -6965,6 +6971,7 @@
         <w:rPr>
           <w:rFonts w:cstheme="majorHAnsi"/>
         </w:rPr>
+        <w:lastRenderedPageBreak/>
         <w:t>HomeSphere</w:t>
       </w:r>
       <w:proofErr w:type="spellEnd"/>
@@ -6972,23 +6979,308 @@
         <w:rPr>
           <w:rFonts w:cstheme="majorHAnsi"/>
         </w:rPr>
-        <w:t xml:space="preserve"> </w:t>
-      </w:r>
-      <w:proofErr w:type="gramStart"/>
-      <w:r>
+        <w:t xml:space="preserve"> Backend – Übersicht und Grundlagen</w:t>
+      </w:r>
+      <w:bookmarkEnd w:id="31"/>
+    </w:p>
+    <w:p/>
+    <w:p>
+      <w:pPr>
+        <w:pStyle w:val="berschrift2"/>
         <w:rPr>
           <w:rFonts w:cstheme="majorHAnsi"/>
         </w:rPr>
-        <w:t>Backend</w:t>
-      </w:r>
-      <w:proofErr w:type="gramEnd"/>
+      </w:pPr>
+      <w:bookmarkStart w:id="32" w:name="_Toc191415363"/>
       <w:r>
         <w:rPr>
           <w:rFonts w:cstheme="majorHAnsi"/>
         </w:rPr>
-        <w:t xml:space="preserve"> – Übersicht und Grundlagen</w:t>
-      </w:r>
-      <w:bookmarkEnd w:id="31"/>
+        <w:t>1. Allgemeiner Überblick</w:t>
+      </w:r>
+      <w:bookmarkEnd w:id="32"/>
+    </w:p>
+    <w:p>
+      <w:pPr>
+        <w:rPr>
+          <w:rFonts w:asciiTheme="majorHAnsi" w:hAnsiTheme="majorHAnsi" w:cstheme="majorHAnsi"/>
+        </w:rPr>
+      </w:pPr>
+      <w:r>
+        <w:rPr>
+          <w:rFonts w:asciiTheme="majorHAnsi" w:hAnsiTheme="majorHAnsi" w:cstheme="majorHAnsi"/>
+        </w:rPr>
+        <w:t xml:space="preserve">Das </w:t>
+      </w:r>
+      <w:proofErr w:type="spellStart"/>
+      <w:r>
+        <w:rPr>
+          <w:rFonts w:asciiTheme="majorHAnsi" w:hAnsiTheme="majorHAnsi" w:cstheme="majorHAnsi"/>
+        </w:rPr>
+        <w:t>HomeSphere</w:t>
+      </w:r>
+      <w:proofErr w:type="spellEnd"/>
+      <w:r>
+        <w:rPr>
+          <w:rFonts w:asciiTheme="majorHAnsi" w:hAnsiTheme="majorHAnsi" w:cstheme="majorHAnsi"/>
+        </w:rPr>
+        <w:t xml:space="preserve"> Backend ist eine </w:t>
+      </w:r>
+      <w:proofErr w:type="spellStart"/>
+      <w:r>
+        <w:rPr>
+          <w:rFonts w:asciiTheme="majorHAnsi" w:hAnsiTheme="majorHAnsi" w:cstheme="majorHAnsi"/>
+        </w:rPr>
+        <w:t>RESTful</w:t>
+      </w:r>
+      <w:proofErr w:type="spellEnd"/>
+      <w:r>
+        <w:rPr>
+          <w:rFonts w:asciiTheme="majorHAnsi" w:hAnsiTheme="majorHAnsi" w:cstheme="majorHAnsi"/>
+        </w:rPr>
+        <w:t xml:space="preserve"> API, die mit Node.js und Express entwickelt wurde. Als Datenbank dient MongoDB, auf das über Mongoose zugegriffen wird. Die API stellt Endpunkte für verschiedene Bereiche bereit:</w:t>
+      </w:r>
+    </w:p>
+    <w:p>
+      <w:pPr>
+        <w:rPr>
+          <w:rFonts w:asciiTheme="majorHAnsi" w:hAnsiTheme="majorHAnsi" w:cstheme="majorHAnsi"/>
+        </w:rPr>
+      </w:pPr>
+      <w:r>
+        <w:rPr>
+          <w:rFonts w:asciiTheme="majorHAnsi" w:hAnsiTheme="majorHAnsi" w:cstheme="majorHAnsi"/>
+          <w:b/>
+        </w:rPr>
+        <w:t>Benutzerverwaltung und Authentifizierung:</w:t>
+      </w:r>
+    </w:p>
+    <w:p>
+      <w:pPr>
+        <w:rPr>
+          <w:rFonts w:asciiTheme="majorHAnsi" w:hAnsiTheme="majorHAnsi" w:cstheme="majorHAnsi"/>
+        </w:rPr>
+      </w:pPr>
+      <w:r>
+        <w:rPr>
+          <w:rFonts w:asciiTheme="majorHAnsi" w:hAnsiTheme="majorHAnsi" w:cstheme="majorHAnsi"/>
+        </w:rPr>
+        <w:t>Registrierung, Login, E-Mail-Verifizierung, Profilbearbeitung, Passwort-</w:t>
+      </w:r>
+      <w:proofErr w:type="spellStart"/>
+      <w:r>
+        <w:rPr>
+          <w:rFonts w:asciiTheme="majorHAnsi" w:hAnsiTheme="majorHAnsi" w:cstheme="majorHAnsi"/>
+        </w:rPr>
+        <w:t>Reset</w:t>
+      </w:r>
+      <w:proofErr w:type="spellEnd"/>
+      <w:r>
+        <w:rPr>
+          <w:rFonts w:asciiTheme="majorHAnsi" w:hAnsiTheme="majorHAnsi" w:cstheme="majorHAnsi"/>
+        </w:rPr>
+        <w:t xml:space="preserve"> und Logout (mit JSON Web Tokens, kurz JWT).</w:t>
+      </w:r>
+    </w:p>
+    <w:p>
+      <w:pPr>
+        <w:rPr>
+          <w:rFonts w:asciiTheme="majorHAnsi" w:hAnsiTheme="majorHAnsi" w:cstheme="majorHAnsi"/>
+        </w:rPr>
+      </w:pPr>
+      <w:r>
+        <w:rPr>
+          <w:rFonts w:asciiTheme="majorHAnsi" w:hAnsiTheme="majorHAnsi" w:cstheme="majorHAnsi"/>
+          <w:b/>
+        </w:rPr>
+        <w:t>Familienverwaltung:</w:t>
+      </w:r>
+    </w:p>
+    <w:p>
+      <w:pPr>
+        <w:rPr>
+          <w:rFonts w:asciiTheme="majorHAnsi" w:hAnsiTheme="majorHAnsi" w:cstheme="majorHAnsi"/>
+        </w:rPr>
+      </w:pPr>
+      <w:r>
+        <w:rPr>
+          <w:rFonts w:asciiTheme="majorHAnsi" w:hAnsiTheme="majorHAnsi" w:cstheme="majorHAnsi"/>
+        </w:rPr>
+        <w:t xml:space="preserve">Erstellen und Verwalten von Familien, Beitritt zu einer Familie mittels </w:t>
+      </w:r>
+      <w:proofErr w:type="spellStart"/>
+      <w:r>
+        <w:rPr>
+          <w:rFonts w:asciiTheme="majorHAnsi" w:hAnsiTheme="majorHAnsi" w:cstheme="majorHAnsi"/>
+        </w:rPr>
+        <w:t>Join</w:t>
+      </w:r>
+      <w:proofErr w:type="spellEnd"/>
+      <w:r>
+        <w:rPr>
+          <w:rFonts w:asciiTheme="majorHAnsi" w:hAnsiTheme="majorHAnsi" w:cstheme="majorHAnsi"/>
+        </w:rPr>
+        <w:t>-Codes, Versenden von Einladungen, Rollenänderungen (Promote/</w:t>
+      </w:r>
+      <w:proofErr w:type="spellStart"/>
+      <w:r>
+        <w:rPr>
+          <w:rFonts w:asciiTheme="majorHAnsi" w:hAnsiTheme="majorHAnsi" w:cstheme="majorHAnsi"/>
+        </w:rPr>
+        <w:t>Demote</w:t>
+      </w:r>
+      <w:proofErr w:type="spellEnd"/>
+      <w:r>
+        <w:rPr>
+          <w:rFonts w:asciiTheme="majorHAnsi" w:hAnsiTheme="majorHAnsi" w:cstheme="majorHAnsi"/>
+        </w:rPr>
+        <w:t>) und Entfernen von Mitgliedern.</w:t>
+      </w:r>
+    </w:p>
+    <w:p>
+      <w:pPr>
+        <w:rPr>
+          <w:rFonts w:asciiTheme="majorHAnsi" w:hAnsiTheme="majorHAnsi" w:cstheme="majorHAnsi"/>
+        </w:rPr>
+      </w:pPr>
+      <w:proofErr w:type="spellStart"/>
+      <w:r>
+        <w:rPr>
+          <w:rFonts w:asciiTheme="majorHAnsi" w:hAnsiTheme="majorHAnsi" w:cstheme="majorHAnsi"/>
+          <w:b/>
+        </w:rPr>
+        <w:t>ToDo</w:t>
+      </w:r>
+      <w:proofErr w:type="spellEnd"/>
+      <w:r>
+        <w:rPr>
+          <w:rFonts w:asciiTheme="majorHAnsi" w:hAnsiTheme="majorHAnsi" w:cstheme="majorHAnsi"/>
+          <w:b/>
+        </w:rPr>
+        <w:t>-Verwaltung:</w:t>
+      </w:r>
+    </w:p>
+    <w:p>
+      <w:pPr>
+        <w:rPr>
+          <w:rFonts w:asciiTheme="majorHAnsi" w:hAnsiTheme="majorHAnsi" w:cstheme="majorHAnsi"/>
+        </w:rPr>
+      </w:pPr>
+      <w:r>
+        <w:rPr>
+          <w:rFonts w:asciiTheme="majorHAnsi" w:hAnsiTheme="majorHAnsi" w:cstheme="majorHAnsi"/>
+        </w:rPr>
+        <w:t xml:space="preserve">Erstellen, Abrufen, Aktualisieren und Löschen von </w:t>
+      </w:r>
+      <w:proofErr w:type="spellStart"/>
+      <w:r>
+        <w:rPr>
+          <w:rFonts w:asciiTheme="majorHAnsi" w:hAnsiTheme="majorHAnsi" w:cstheme="majorHAnsi"/>
+        </w:rPr>
+        <w:t>ToDo</w:t>
+      </w:r>
+      <w:proofErr w:type="spellEnd"/>
+      <w:r>
+        <w:rPr>
+          <w:rFonts w:asciiTheme="majorHAnsi" w:hAnsiTheme="majorHAnsi" w:cstheme="majorHAnsi"/>
+        </w:rPr>
+        <w:t>-Elementen, die einer Familie zugeordnet sind.</w:t>
+      </w:r>
+    </w:p>
+    <w:p>
+      <w:pPr>
+        <w:rPr>
+          <w:rFonts w:asciiTheme="majorHAnsi" w:hAnsiTheme="majorHAnsi" w:cstheme="majorHAnsi"/>
+        </w:rPr>
+      </w:pPr>
+      <w:r>
+        <w:rPr>
+          <w:rFonts w:asciiTheme="majorHAnsi" w:hAnsiTheme="majorHAnsi" w:cstheme="majorHAnsi"/>
+          <w:b/>
+        </w:rPr>
+        <w:t>Einkaufsliste:</w:t>
+      </w:r>
+    </w:p>
+    <w:p>
+      <w:pPr>
+        <w:rPr>
+          <w:rFonts w:asciiTheme="majorHAnsi" w:hAnsiTheme="majorHAnsi" w:cstheme="majorHAnsi"/>
+        </w:rPr>
+      </w:pPr>
+      <w:r>
+        <w:rPr>
+          <w:rFonts w:asciiTheme="majorHAnsi" w:hAnsiTheme="majorHAnsi" w:cstheme="majorHAnsi"/>
+        </w:rPr>
+        <w:t>Verwaltung von Einkaufsartikeln (Erstellen, Abrufen, Aktualisieren, Löschen).</w:t>
+      </w:r>
+    </w:p>
+    <w:p>
+      <w:pPr>
+        <w:rPr>
+          <w:rFonts w:asciiTheme="majorHAnsi" w:hAnsiTheme="majorHAnsi" w:cstheme="majorHAnsi"/>
+        </w:rPr>
+      </w:pPr>
+      <w:r>
+        <w:rPr>
+          <w:rFonts w:asciiTheme="majorHAnsi" w:hAnsiTheme="majorHAnsi" w:cstheme="majorHAnsi"/>
+        </w:rPr>
+        <w:t xml:space="preserve">Zudem wird </w:t>
+      </w:r>
+      <w:proofErr w:type="spellStart"/>
+      <w:r>
+        <w:rPr>
+          <w:rFonts w:asciiTheme="majorHAnsi" w:hAnsiTheme="majorHAnsi" w:cstheme="majorHAnsi"/>
+        </w:rPr>
+        <w:t>Nodemailer</w:t>
+      </w:r>
+      <w:proofErr w:type="spellEnd"/>
+      <w:r>
+        <w:rPr>
+          <w:rFonts w:asciiTheme="majorHAnsi" w:hAnsiTheme="majorHAnsi" w:cstheme="majorHAnsi"/>
+        </w:rPr>
+        <w:t xml:space="preserve"> verwendet, um E-Mails (z. B. zur Verifizierung oder zum Passwort-</w:t>
+      </w:r>
+      <w:proofErr w:type="spellStart"/>
+      <w:r>
+        <w:rPr>
+          <w:rFonts w:asciiTheme="majorHAnsi" w:hAnsiTheme="majorHAnsi" w:cstheme="majorHAnsi"/>
+        </w:rPr>
+        <w:t>Reset</w:t>
+      </w:r>
+      <w:proofErr w:type="spellEnd"/>
+      <w:r>
+        <w:rPr>
+          <w:rFonts w:asciiTheme="majorHAnsi" w:hAnsiTheme="majorHAnsi" w:cstheme="majorHAnsi"/>
+        </w:rPr>
+        <w:t xml:space="preserve">) zu versenden, und Winston übernimmt das </w:t>
+      </w:r>
+      <w:proofErr w:type="spellStart"/>
+      <w:r>
+        <w:rPr>
+          <w:rFonts w:asciiTheme="majorHAnsi" w:hAnsiTheme="majorHAnsi" w:cstheme="majorHAnsi"/>
+        </w:rPr>
+        <w:t>Logging</w:t>
+      </w:r>
+      <w:proofErr w:type="spellEnd"/>
+      <w:r>
+        <w:rPr>
+          <w:rFonts w:asciiTheme="majorHAnsi" w:hAnsiTheme="majorHAnsi" w:cstheme="majorHAnsi"/>
+        </w:rPr>
+        <w:t>.</w:t>
+      </w:r>
+    </w:p>
+    <w:p>
+      <w:pPr>
+        <w:rPr>
+          <w:rFonts w:asciiTheme="majorHAnsi" w:hAnsiTheme="majorHAnsi" w:cstheme="majorHAnsi"/>
+        </w:rPr>
+      </w:pPr>
+      <w:r>
+        <w:rPr>
+          <w:rFonts w:asciiTheme="majorHAnsi" w:hAnsiTheme="majorHAnsi" w:cstheme="majorHAnsi"/>
+        </w:rPr>
+        <w:br w:type="page"/>
+      </w:r>
     </w:p>
     <w:p>
       <w:pPr>
@@ -6997,311 +7289,12 @@
           <w:rFonts w:cstheme="majorHAnsi"/>
         </w:rPr>
       </w:pPr>
-      <w:bookmarkStart w:id="32" w:name="_Toc191415363"/>
+      <w:bookmarkStart w:id="33" w:name="_Toc191415364"/>
       <w:r>
         <w:rPr>
           <w:rFonts w:cstheme="majorHAnsi"/>
         </w:rPr>
-        <w:t>1. Allgemeiner Überblick</w:t>
-      </w:r>
-      <w:bookmarkEnd w:id="32"/>
-    </w:p>
-    <w:p>
-      <w:pPr>
-        <w:rPr>
-          <w:rFonts w:asciiTheme="majorHAnsi" w:hAnsiTheme="majorHAnsi" w:cstheme="majorHAnsi"/>
-        </w:rPr>
-      </w:pPr>
-      <w:r>
-        <w:rPr>
-          <w:rFonts w:asciiTheme="majorHAnsi" w:hAnsiTheme="majorHAnsi" w:cstheme="majorHAnsi"/>
-        </w:rPr>
-        <w:t xml:space="preserve">Das </w:t>
-      </w:r>
-      <w:proofErr w:type="spellStart"/>
-      <w:r>
-        <w:rPr>
-          <w:rFonts w:asciiTheme="majorHAnsi" w:hAnsiTheme="majorHAnsi" w:cstheme="majorHAnsi"/>
-        </w:rPr>
-        <w:t>HomeSphere</w:t>
-      </w:r>
-      <w:proofErr w:type="spellEnd"/>
-      <w:r>
-        <w:rPr>
-          <w:rFonts w:asciiTheme="majorHAnsi" w:hAnsiTheme="majorHAnsi" w:cstheme="majorHAnsi"/>
-        </w:rPr>
-        <w:t xml:space="preserve"> </w:t>
-      </w:r>
-      <w:proofErr w:type="gramStart"/>
-      <w:r>
-        <w:rPr>
-          <w:rFonts w:asciiTheme="majorHAnsi" w:hAnsiTheme="majorHAnsi" w:cstheme="majorHAnsi"/>
-        </w:rPr>
-        <w:t>Backend</w:t>
-      </w:r>
-      <w:proofErr w:type="gramEnd"/>
-      <w:r>
-        <w:rPr>
-          <w:rFonts w:asciiTheme="majorHAnsi" w:hAnsiTheme="majorHAnsi" w:cstheme="majorHAnsi"/>
-        </w:rPr>
-        <w:t xml:space="preserve"> ist eine </w:t>
-      </w:r>
-      <w:proofErr w:type="spellStart"/>
-      <w:r>
-        <w:rPr>
-          <w:rFonts w:asciiTheme="majorHAnsi" w:hAnsiTheme="majorHAnsi" w:cstheme="majorHAnsi"/>
-        </w:rPr>
-        <w:t>RESTful</w:t>
-      </w:r>
-      <w:proofErr w:type="spellEnd"/>
-      <w:r>
-        <w:rPr>
-          <w:rFonts w:asciiTheme="majorHAnsi" w:hAnsiTheme="majorHAnsi" w:cstheme="majorHAnsi"/>
-        </w:rPr>
-        <w:t xml:space="preserve"> API, die mit Node.js und Express entwickelt wurde. Als Datenbank dient MongoDB, auf das über Mongoose zugegriffen wird. Die API stellt Endpunkte für verschiedene Bereiche bereit:</w:t>
-      </w:r>
-    </w:p>
-    <w:p>
-      <w:pPr>
-        <w:rPr>
-          <w:rFonts w:asciiTheme="majorHAnsi" w:hAnsiTheme="majorHAnsi" w:cstheme="majorHAnsi"/>
-        </w:rPr>
-      </w:pPr>
-      <w:r>
-        <w:rPr>
-          <w:rFonts w:asciiTheme="majorHAnsi" w:hAnsiTheme="majorHAnsi" w:cstheme="majorHAnsi"/>
-          <w:b/>
-        </w:rPr>
         <w:lastRenderedPageBreak/>
-        <w:t>Benutzerverwaltung und Authentifizierung:</w:t>
-      </w:r>
-    </w:p>
-    <w:p>
-      <w:pPr>
-        <w:rPr>
-          <w:rFonts w:asciiTheme="majorHAnsi" w:hAnsiTheme="majorHAnsi" w:cstheme="majorHAnsi"/>
-        </w:rPr>
-      </w:pPr>
-      <w:r>
-        <w:rPr>
-          <w:rFonts w:asciiTheme="majorHAnsi" w:hAnsiTheme="majorHAnsi" w:cstheme="majorHAnsi"/>
-        </w:rPr>
-        <w:t>Registrierung, Login, E-Mail-Verifizierung, Profilbearbeitung, Passwort-</w:t>
-      </w:r>
-      <w:proofErr w:type="spellStart"/>
-      <w:r>
-        <w:rPr>
-          <w:rFonts w:asciiTheme="majorHAnsi" w:hAnsiTheme="majorHAnsi" w:cstheme="majorHAnsi"/>
-        </w:rPr>
-        <w:t>Reset</w:t>
-      </w:r>
-      <w:proofErr w:type="spellEnd"/>
-      <w:r>
-        <w:rPr>
-          <w:rFonts w:asciiTheme="majorHAnsi" w:hAnsiTheme="majorHAnsi" w:cstheme="majorHAnsi"/>
-        </w:rPr>
-        <w:t xml:space="preserve"> und Logout (mit JSON Web Tokens, kurz JWT).</w:t>
-      </w:r>
-    </w:p>
-    <w:p>
-      <w:pPr>
-        <w:rPr>
-          <w:rFonts w:asciiTheme="majorHAnsi" w:hAnsiTheme="majorHAnsi" w:cstheme="majorHAnsi"/>
-        </w:rPr>
-      </w:pPr>
-      <w:r>
-        <w:rPr>
-          <w:rFonts w:asciiTheme="majorHAnsi" w:hAnsiTheme="majorHAnsi" w:cstheme="majorHAnsi"/>
-          <w:b/>
-        </w:rPr>
-        <w:t>Familienverwaltung:</w:t>
-      </w:r>
-    </w:p>
-    <w:p>
-      <w:pPr>
-        <w:rPr>
-          <w:rFonts w:asciiTheme="majorHAnsi" w:hAnsiTheme="majorHAnsi" w:cstheme="majorHAnsi"/>
-        </w:rPr>
-      </w:pPr>
-      <w:r>
-        <w:rPr>
-          <w:rFonts w:asciiTheme="majorHAnsi" w:hAnsiTheme="majorHAnsi" w:cstheme="majorHAnsi"/>
-        </w:rPr>
-        <w:t xml:space="preserve">Erstellen und Verwalten von Familien, Beitritt zu einer Familie mittels </w:t>
-      </w:r>
-      <w:proofErr w:type="spellStart"/>
-      <w:r>
-        <w:rPr>
-          <w:rFonts w:asciiTheme="majorHAnsi" w:hAnsiTheme="majorHAnsi" w:cstheme="majorHAnsi"/>
-        </w:rPr>
-        <w:t>Join</w:t>
-      </w:r>
-      <w:proofErr w:type="spellEnd"/>
-      <w:r>
-        <w:rPr>
-          <w:rFonts w:asciiTheme="majorHAnsi" w:hAnsiTheme="majorHAnsi" w:cstheme="majorHAnsi"/>
-        </w:rPr>
-        <w:t>-Codes, Versenden von Einladungen, Rollenänderungen (Promote/</w:t>
-      </w:r>
-      <w:proofErr w:type="spellStart"/>
-      <w:r>
-        <w:rPr>
-          <w:rFonts w:asciiTheme="majorHAnsi" w:hAnsiTheme="majorHAnsi" w:cstheme="majorHAnsi"/>
-        </w:rPr>
-        <w:t>Demote</w:t>
-      </w:r>
-      <w:proofErr w:type="spellEnd"/>
-      <w:r>
-        <w:rPr>
-          <w:rFonts w:asciiTheme="majorHAnsi" w:hAnsiTheme="majorHAnsi" w:cstheme="majorHAnsi"/>
-        </w:rPr>
-        <w:t>) und Entfernen von Mitgliedern.</w:t>
-      </w:r>
-    </w:p>
-    <w:p>
-      <w:pPr>
-        <w:rPr>
-          <w:rFonts w:asciiTheme="majorHAnsi" w:hAnsiTheme="majorHAnsi" w:cstheme="majorHAnsi"/>
-        </w:rPr>
-      </w:pPr>
-      <w:proofErr w:type="spellStart"/>
-      <w:r>
-        <w:rPr>
-          <w:rFonts w:asciiTheme="majorHAnsi" w:hAnsiTheme="majorHAnsi" w:cstheme="majorHAnsi"/>
-          <w:b/>
-        </w:rPr>
-        <w:t>ToDo</w:t>
-      </w:r>
-      <w:proofErr w:type="spellEnd"/>
-      <w:r>
-        <w:rPr>
-          <w:rFonts w:asciiTheme="majorHAnsi" w:hAnsiTheme="majorHAnsi" w:cstheme="majorHAnsi"/>
-          <w:b/>
-        </w:rPr>
-        <w:t>-Verwaltung:</w:t>
-      </w:r>
-    </w:p>
-    <w:p>
-      <w:pPr>
-        <w:rPr>
-          <w:rFonts w:asciiTheme="majorHAnsi" w:hAnsiTheme="majorHAnsi" w:cstheme="majorHAnsi"/>
-        </w:rPr>
-      </w:pPr>
-      <w:r>
-        <w:rPr>
-          <w:rFonts w:asciiTheme="majorHAnsi" w:hAnsiTheme="majorHAnsi" w:cstheme="majorHAnsi"/>
-        </w:rPr>
-        <w:t xml:space="preserve">Erstellen, Abrufen, Aktualisieren und Löschen von </w:t>
-      </w:r>
-      <w:proofErr w:type="spellStart"/>
-      <w:r>
-        <w:rPr>
-          <w:rFonts w:asciiTheme="majorHAnsi" w:hAnsiTheme="majorHAnsi" w:cstheme="majorHAnsi"/>
-        </w:rPr>
-        <w:t>ToDo</w:t>
-      </w:r>
-      <w:proofErr w:type="spellEnd"/>
-      <w:r>
-        <w:rPr>
-          <w:rFonts w:asciiTheme="majorHAnsi" w:hAnsiTheme="majorHAnsi" w:cstheme="majorHAnsi"/>
-        </w:rPr>
-        <w:t>-Elementen, die einer Familie zugeordnet sind.</w:t>
-      </w:r>
-    </w:p>
-    <w:p>
-      <w:pPr>
-        <w:rPr>
-          <w:rFonts w:asciiTheme="majorHAnsi" w:hAnsiTheme="majorHAnsi" w:cstheme="majorHAnsi"/>
-        </w:rPr>
-      </w:pPr>
-      <w:r>
-        <w:rPr>
-          <w:rFonts w:asciiTheme="majorHAnsi" w:hAnsiTheme="majorHAnsi" w:cstheme="majorHAnsi"/>
-          <w:b/>
-        </w:rPr>
-        <w:t>Einkaufsliste:</w:t>
-      </w:r>
-    </w:p>
-    <w:p>
-      <w:pPr>
-        <w:rPr>
-          <w:rFonts w:asciiTheme="majorHAnsi" w:hAnsiTheme="majorHAnsi" w:cstheme="majorHAnsi"/>
-        </w:rPr>
-      </w:pPr>
-      <w:r>
-        <w:rPr>
-          <w:rFonts w:asciiTheme="majorHAnsi" w:hAnsiTheme="majorHAnsi" w:cstheme="majorHAnsi"/>
-        </w:rPr>
-        <w:t>Verwaltung von Einkaufsartikeln (Erstellen, Abrufen, Aktualisieren, Löschen).</w:t>
-      </w:r>
-    </w:p>
-    <w:p>
-      <w:pPr>
-        <w:rPr>
-          <w:rFonts w:asciiTheme="majorHAnsi" w:hAnsiTheme="majorHAnsi" w:cstheme="majorHAnsi"/>
-        </w:rPr>
-      </w:pPr>
-      <w:r>
-        <w:rPr>
-          <w:rFonts w:asciiTheme="majorHAnsi" w:hAnsiTheme="majorHAnsi" w:cstheme="majorHAnsi"/>
-        </w:rPr>
-        <w:t xml:space="preserve">Zudem wird </w:t>
-      </w:r>
-      <w:proofErr w:type="spellStart"/>
-      <w:r>
-        <w:rPr>
-          <w:rFonts w:asciiTheme="majorHAnsi" w:hAnsiTheme="majorHAnsi" w:cstheme="majorHAnsi"/>
-        </w:rPr>
-        <w:t>Nodemailer</w:t>
-      </w:r>
-      <w:proofErr w:type="spellEnd"/>
-      <w:r>
-        <w:rPr>
-          <w:rFonts w:asciiTheme="majorHAnsi" w:hAnsiTheme="majorHAnsi" w:cstheme="majorHAnsi"/>
-        </w:rPr>
-        <w:t xml:space="preserve"> verwendet, um E-Mails (z. B. zur Verifizierung oder zum Passwort-</w:t>
-      </w:r>
-      <w:proofErr w:type="spellStart"/>
-      <w:r>
-        <w:rPr>
-          <w:rFonts w:asciiTheme="majorHAnsi" w:hAnsiTheme="majorHAnsi" w:cstheme="majorHAnsi"/>
-        </w:rPr>
-        <w:t>Reset</w:t>
-      </w:r>
-      <w:proofErr w:type="spellEnd"/>
-      <w:r>
-        <w:rPr>
-          <w:rFonts w:asciiTheme="majorHAnsi" w:hAnsiTheme="majorHAnsi" w:cstheme="majorHAnsi"/>
-        </w:rPr>
-        <w:t xml:space="preserve">) zu versenden, und Winston übernimmt das </w:t>
-      </w:r>
-      <w:proofErr w:type="spellStart"/>
-      <w:r>
-        <w:rPr>
-          <w:rFonts w:asciiTheme="majorHAnsi" w:hAnsiTheme="majorHAnsi" w:cstheme="majorHAnsi"/>
-        </w:rPr>
-        <w:t>Logging</w:t>
-      </w:r>
-      <w:proofErr w:type="spellEnd"/>
-      <w:r>
-        <w:rPr>
-          <w:rFonts w:asciiTheme="majorHAnsi" w:hAnsiTheme="majorHAnsi" w:cstheme="majorHAnsi"/>
-        </w:rPr>
-        <w:t>.</w:t>
-      </w:r>
-    </w:p>
-    <w:p>
-      <w:pPr>
-        <w:pStyle w:val="berschrift2"/>
-        <w:rPr>
-          <w:rFonts w:cstheme="majorHAnsi"/>
-        </w:rPr>
-      </w:pPr>
-      <w:bookmarkStart w:id="33" w:name="_Toc191415364"/>
-      <w:r>
-        <w:rPr>
-          <w:rFonts w:cstheme="majorHAnsi"/>
-        </w:rPr>
         <w:t>2. Grundlegende Konzepte und Komponenten</w:t>
       </w:r>
       <w:bookmarkEnd w:id="33"/>
@@ -7659,14 +7652,14 @@
         <w:t>s</w:t>
       </w:r>
       <w:r>
-        <w:t xml:space="preserve">truktur </w:t>
-      </w:r>
-      <w:proofErr w:type="gramStart"/>
-      <w:r>
-        <w:t>Backend</w:t>
+        <w:t>truktur Backend</w:t>
       </w:r>
       <w:bookmarkEnd w:id="40"/>
-      <w:proofErr w:type="gramEnd"/>
+    </w:p>
+    <w:p>
+      <w:r>
+        <w:br w:type="page"/>
+      </w:r>
     </w:p>
     <w:p>
       <w:pPr>
@@ -7680,6 +7673,7 @@
         <w:rPr>
           <w:rFonts w:cstheme="majorHAnsi"/>
         </w:rPr>
+        <w:lastRenderedPageBreak/>
         <w:t>4. Zusammenfassung</w:t>
       </w:r>
       <w:bookmarkEnd w:id="41"/>
@@ -8193,13 +8187,8 @@
     </w:r>
     <w:proofErr w:type="spellEnd"/>
     <w:r>
-      <w:t xml:space="preserve">, </w:t>
+      <w:t>, Wörndle</w:t>
     </w:r>
-    <w:proofErr w:type="spellStart"/>
-    <w:r>
-      <w:t>Wörndle</w:t>
-    </w:r>
-    <w:proofErr w:type="spellEnd"/>
     <w:r>
       <w:tab/>
     </w:r>
@@ -11560,10 +11549,11 @@
     <w:link w:val="berschrift1Zchn"/>
     <w:uiPriority w:val="9"/>
     <w:qFormat/>
-    <w:rsid w:val="007F3F60"/>
+    <w:rsid w:val="0021081B"/>
     <w:pPr>
       <w:keepNext/>
       <w:keepLines/>
+      <w:pageBreakBefore/>
       <w:pBdr>
         <w:top w:val="single" w:sz="4" w:space="1" w:color="auto"/>
         <w:left w:val="single" w:sz="4" w:space="4" w:color="auto"/>
@@ -11767,6 +11757,7 @@
   <w:style w:type="character" w:default="1" w:styleId="Absatz-Standardschriftart">
     <w:name w:val="Default Paragraph Font"/>
     <w:uiPriority w:val="1"/>
+    <w:semiHidden/>
     <w:unhideWhenUsed/>
   </w:style>
   <w:style w:type="table" w:default="1" w:styleId="NormaleTabelle">
@@ -11795,7 +11786,7 @@
     <w:basedOn w:val="Absatz-Standardschriftart"/>
     <w:link w:val="berschrift1"/>
     <w:uiPriority w:val="9"/>
-    <w:rsid w:val="007F3F60"/>
+    <w:rsid w:val="0021081B"/>
     <w:rPr>
       <w:rFonts w:asciiTheme="majorHAnsi" w:eastAsiaTheme="majorEastAsia" w:hAnsiTheme="majorHAnsi" w:cstheme="majorBidi"/>
       <w:b/>
@@ -12492,8 +12483,10 @@
     <w:rsid w:val="00052027"/>
     <w:rsid w:val="000A7855"/>
     <w:rsid w:val="001362D8"/>
+    <w:rsid w:val="00181662"/>
     <w:rsid w:val="00285FA9"/>
     <w:rsid w:val="003248D6"/>
+    <w:rsid w:val="00403465"/>
     <w:rsid w:val="00471C8F"/>
     <w:rsid w:val="006127A8"/>
     <w:rsid w:val="007868DC"/>

</xml_diff>